<commit_message>
Login/Logout, private routing, fonts
</commit_message>
<xml_diff>
--- a/Plan.docx
+++ b/Plan.docx
@@ -4633,16 +4633,18 @@
         <w:spacing w:before="100" w:beforeAutospacing="1" w:after="100" w:afterAutospacing="1" w:line="240" w:lineRule="auto"/>
         <w:rPr>
           <w:rFonts w:ascii="Times New Roman" w:eastAsia="Times New Roman" w:hAnsi="Times New Roman" w:cs="Times New Roman"/>
-          <w:kern w:val="0"/>
-          <w:lang w:eastAsia="ru-RU"/>
-          <w14:ligatures w14:val="none"/>
-        </w:rPr>
-      </w:pPr>
-      <w:r>
-        <w:rPr>
-          <w:rFonts w:ascii="Times New Roman" w:eastAsia="Times New Roman" w:hAnsi="Times New Roman" w:cs="Times New Roman"/>
-          <w:b/>
-          <w:bCs/>
+          <w:color w:val="00B050"/>
+          <w:kern w:val="0"/>
+          <w:lang w:eastAsia="ru-RU"/>
+          <w14:ligatures w14:val="none"/>
+        </w:rPr>
+      </w:pPr>
+      <w:r>
+        <w:rPr>
+          <w:rFonts w:ascii="Times New Roman" w:eastAsia="Times New Roman" w:hAnsi="Times New Roman" w:cs="Times New Roman"/>
+          <w:b/>
+          <w:bCs/>
+          <w:color w:val="00B050"/>
           <w:kern w:val="0"/>
           <w:lang w:eastAsia="ru-RU"/>
           <w14:ligatures w14:val="none"/>
@@ -4652,17 +4654,19 @@
       <w:r>
         <w:rPr>
           <w:rFonts w:ascii="Times New Roman" w:eastAsia="Times New Roman" w:hAnsi="Times New Roman" w:cs="Times New Roman"/>
-          <w:kern w:val="0"/>
-          <w:lang w:eastAsia="ru-RU"/>
-          <w14:ligatures w14:val="none"/>
-        </w:rPr>
-        <w:br/>
-      </w:r>
-      <w:r>
-        <w:rPr>
-          <w:rFonts w:ascii="Times New Roman" w:eastAsia="Times New Roman" w:hAnsi="Times New Roman" w:cs="Times New Roman"/>
-          <w:i/>
-          <w:iCs/>
+          <w:color w:val="00B050"/>
+          <w:kern w:val="0"/>
+          <w:lang w:eastAsia="ru-RU"/>
+          <w14:ligatures w14:val="none"/>
+        </w:rPr>
+        <w:br/>
+      </w:r>
+      <w:r>
+        <w:rPr>
+          <w:rFonts w:ascii="Times New Roman" w:eastAsia="Times New Roman" w:hAnsi="Times New Roman" w:cs="Times New Roman"/>
+          <w:i/>
+          <w:iCs/>
+          <w:color w:val="00B050"/>
           <w:kern w:val="0"/>
           <w:lang w:eastAsia="ru-RU"/>
           <w14:ligatures w14:val="none"/>
@@ -4672,6 +4676,7 @@
       <w:r>
         <w:rPr>
           <w:rFonts w:ascii="Times New Roman" w:eastAsia="Times New Roman" w:hAnsi="Times New Roman" w:cs="Times New Roman"/>
+          <w:color w:val="00B050"/>
           <w:kern w:val="0"/>
           <w:lang w:eastAsia="ru-RU"/>
           <w14:ligatures w14:val="none"/>
@@ -4681,6 +4686,7 @@
       <w:r>
         <w:rPr>
           <w:rFonts w:ascii="Courier New" w:eastAsia="Times New Roman" w:hAnsi="Courier New" w:cs="Courier New"/>
+          <w:color w:val="00B050"/>
           <w:kern w:val="0"/>
           <w:sz w:val="20"/>
           <w:szCs w:val="20"/>
@@ -4692,6 +4698,7 @@
       <w:r>
         <w:rPr>
           <w:rFonts w:ascii="Times New Roman" w:eastAsia="Times New Roman" w:hAnsi="Times New Roman" w:cs="Times New Roman"/>
+          <w:color w:val="00B050"/>
           <w:kern w:val="0"/>
           <w:lang w:eastAsia="ru-RU"/>
           <w14:ligatures w14:val="none"/>
@@ -4701,17 +4708,19 @@
       <w:r>
         <w:rPr>
           <w:rFonts w:ascii="Times New Roman" w:eastAsia="Times New Roman" w:hAnsi="Times New Roman" w:cs="Times New Roman"/>
-          <w:kern w:val="0"/>
-          <w:lang w:eastAsia="ru-RU"/>
-          <w14:ligatures w14:val="none"/>
-        </w:rPr>
-        <w:br/>
-      </w:r>
-      <w:r>
-        <w:rPr>
-          <w:rFonts w:ascii="Times New Roman" w:eastAsia="Times New Roman" w:hAnsi="Times New Roman" w:cs="Times New Roman"/>
-          <w:i/>
-          <w:iCs/>
+          <w:color w:val="00B050"/>
+          <w:kern w:val="0"/>
+          <w:lang w:eastAsia="ru-RU"/>
+          <w14:ligatures w14:val="none"/>
+        </w:rPr>
+        <w:br/>
+      </w:r>
+      <w:r>
+        <w:rPr>
+          <w:rFonts w:ascii="Times New Roman" w:eastAsia="Times New Roman" w:hAnsi="Times New Roman" w:cs="Times New Roman"/>
+          <w:i/>
+          <w:iCs/>
+          <w:color w:val="00B050"/>
           <w:kern w:val="0"/>
           <w:lang w:eastAsia="ru-RU"/>
           <w14:ligatures w14:val="none"/>
@@ -4721,6 +4730,7 @@
       <w:r>
         <w:rPr>
           <w:rFonts w:ascii="Times New Roman" w:eastAsia="Times New Roman" w:hAnsi="Times New Roman" w:cs="Times New Roman"/>
+          <w:color w:val="00B050"/>
           <w:kern w:val="0"/>
           <w:lang w:eastAsia="ru-RU"/>
           <w14:ligatures w14:val="none"/>
@@ -4737,16 +4747,18 @@
         <w:spacing w:before="100" w:beforeAutospacing="1" w:after="100" w:afterAutospacing="1" w:line="240" w:lineRule="auto"/>
         <w:rPr>
           <w:rFonts w:ascii="Times New Roman" w:eastAsia="Times New Roman" w:hAnsi="Times New Roman" w:cs="Times New Roman"/>
-          <w:kern w:val="0"/>
-          <w:lang w:eastAsia="ru-RU"/>
-          <w14:ligatures w14:val="none"/>
-        </w:rPr>
-      </w:pPr>
-      <w:r>
-        <w:rPr>
-          <w:rFonts w:ascii="Times New Roman" w:eastAsia="Times New Roman" w:hAnsi="Times New Roman" w:cs="Times New Roman"/>
-          <w:b/>
-          <w:bCs/>
+          <w:color w:val="00B050"/>
+          <w:kern w:val="0"/>
+          <w:lang w:eastAsia="ru-RU"/>
+          <w14:ligatures w14:val="none"/>
+        </w:rPr>
+      </w:pPr>
+      <w:r>
+        <w:rPr>
+          <w:rFonts w:ascii="Times New Roman" w:eastAsia="Times New Roman" w:hAnsi="Times New Roman" w:cs="Times New Roman"/>
+          <w:b/>
+          <w:bCs/>
+          <w:color w:val="00B050"/>
           <w:kern w:val="0"/>
           <w:lang w:eastAsia="ru-RU"/>
           <w14:ligatures w14:val="none"/>
@@ -4756,17 +4768,19 @@
       <w:r>
         <w:rPr>
           <w:rFonts w:ascii="Times New Roman" w:eastAsia="Times New Roman" w:hAnsi="Times New Roman" w:cs="Times New Roman"/>
-          <w:kern w:val="0"/>
-          <w:lang w:eastAsia="ru-RU"/>
-          <w14:ligatures w14:val="none"/>
-        </w:rPr>
-        <w:br/>
-      </w:r>
-      <w:r>
-        <w:rPr>
-          <w:rFonts w:ascii="Times New Roman" w:eastAsia="Times New Roman" w:hAnsi="Times New Roman" w:cs="Times New Roman"/>
-          <w:i/>
-          <w:iCs/>
+          <w:color w:val="00B050"/>
+          <w:kern w:val="0"/>
+          <w:lang w:eastAsia="ru-RU"/>
+          <w14:ligatures w14:val="none"/>
+        </w:rPr>
+        <w:br/>
+      </w:r>
+      <w:r>
+        <w:rPr>
+          <w:rFonts w:ascii="Times New Roman" w:eastAsia="Times New Roman" w:hAnsi="Times New Roman" w:cs="Times New Roman"/>
+          <w:i/>
+          <w:iCs/>
+          <w:color w:val="00B050"/>
           <w:kern w:val="0"/>
           <w:lang w:eastAsia="ru-RU"/>
           <w14:ligatures w14:val="none"/>
@@ -4776,6 +4790,7 @@
       <w:r>
         <w:rPr>
           <w:rFonts w:ascii="Times New Roman" w:eastAsia="Times New Roman" w:hAnsi="Times New Roman" w:cs="Times New Roman"/>
+          <w:color w:val="00B050"/>
           <w:kern w:val="0"/>
           <w:lang w:eastAsia="ru-RU"/>
           <w14:ligatures w14:val="none"/>
@@ -4785,17 +4800,19 @@
       <w:r>
         <w:rPr>
           <w:rFonts w:ascii="Times New Roman" w:eastAsia="Times New Roman" w:hAnsi="Times New Roman" w:cs="Times New Roman"/>
-          <w:kern w:val="0"/>
-          <w:lang w:eastAsia="ru-RU"/>
-          <w14:ligatures w14:val="none"/>
-        </w:rPr>
-        <w:br/>
-      </w:r>
-      <w:r>
-        <w:rPr>
-          <w:rFonts w:ascii="Times New Roman" w:eastAsia="Times New Roman" w:hAnsi="Times New Roman" w:cs="Times New Roman"/>
-          <w:i/>
-          <w:iCs/>
+          <w:color w:val="00B050"/>
+          <w:kern w:val="0"/>
+          <w:lang w:eastAsia="ru-RU"/>
+          <w14:ligatures w14:val="none"/>
+        </w:rPr>
+        <w:br/>
+      </w:r>
+      <w:r>
+        <w:rPr>
+          <w:rFonts w:ascii="Times New Roman" w:eastAsia="Times New Roman" w:hAnsi="Times New Roman" w:cs="Times New Roman"/>
+          <w:i/>
+          <w:iCs/>
+          <w:color w:val="00B050"/>
           <w:kern w:val="0"/>
           <w:lang w:eastAsia="ru-RU"/>
           <w14:ligatures w14:val="none"/>
@@ -4805,6 +4822,7 @@
       <w:r>
         <w:rPr>
           <w:rFonts w:ascii="Times New Roman" w:eastAsia="Times New Roman" w:hAnsi="Times New Roman" w:cs="Times New Roman"/>
+          <w:color w:val="00B050"/>
           <w:kern w:val="0"/>
           <w:lang w:eastAsia="ru-RU"/>
           <w14:ligatures w14:val="none"/>
@@ -4821,16 +4839,18 @@
         <w:spacing w:before="100" w:beforeAutospacing="1" w:after="100" w:afterAutospacing="1" w:line="240" w:lineRule="auto"/>
         <w:rPr>
           <w:rFonts w:ascii="Times New Roman" w:eastAsia="Times New Roman" w:hAnsi="Times New Roman" w:cs="Times New Roman"/>
-          <w:kern w:val="0"/>
-          <w:lang w:eastAsia="ru-RU"/>
-          <w14:ligatures w14:val="none"/>
-        </w:rPr>
-      </w:pPr>
-      <w:r>
-        <w:rPr>
-          <w:rFonts w:ascii="Times New Roman" w:eastAsia="Times New Roman" w:hAnsi="Times New Roman" w:cs="Times New Roman"/>
-          <w:b/>
-          <w:bCs/>
+          <w:color w:val="00B050"/>
+          <w:kern w:val="0"/>
+          <w:lang w:eastAsia="ru-RU"/>
+          <w14:ligatures w14:val="none"/>
+        </w:rPr>
+      </w:pPr>
+      <w:r>
+        <w:rPr>
+          <w:rFonts w:ascii="Times New Roman" w:eastAsia="Times New Roman" w:hAnsi="Times New Roman" w:cs="Times New Roman"/>
+          <w:b/>
+          <w:bCs/>
+          <w:color w:val="00B050"/>
           <w:kern w:val="0"/>
           <w:lang w:eastAsia="ru-RU"/>
           <w14:ligatures w14:val="none"/>
@@ -4843,6 +4863,7 @@
           <w:rFonts w:ascii="Times New Roman" w:eastAsia="Times New Roman" w:hAnsi="Times New Roman" w:cs="Times New Roman"/>
           <w:b/>
           <w:bCs/>
+          <w:color w:val="00B050"/>
           <w:kern w:val="0"/>
           <w:lang w:eastAsia="ru-RU"/>
           <w14:ligatures w14:val="none"/>
@@ -4855,6 +4876,7 @@
           <w:rFonts w:ascii="Times New Roman" w:eastAsia="Times New Roman" w:hAnsi="Times New Roman" w:cs="Times New Roman"/>
           <w:b/>
           <w:bCs/>
+          <w:color w:val="00B050"/>
           <w:kern w:val="0"/>
           <w:lang w:eastAsia="ru-RU"/>
           <w14:ligatures w14:val="none"/>
@@ -4864,17 +4886,19 @@
       <w:r>
         <w:rPr>
           <w:rFonts w:ascii="Times New Roman" w:eastAsia="Times New Roman" w:hAnsi="Times New Roman" w:cs="Times New Roman"/>
-          <w:kern w:val="0"/>
-          <w:lang w:eastAsia="ru-RU"/>
-          <w14:ligatures w14:val="none"/>
-        </w:rPr>
-        <w:br/>
-      </w:r>
-      <w:r>
-        <w:rPr>
-          <w:rFonts w:ascii="Times New Roman" w:eastAsia="Times New Roman" w:hAnsi="Times New Roman" w:cs="Times New Roman"/>
-          <w:i/>
-          <w:iCs/>
+          <w:color w:val="00B050"/>
+          <w:kern w:val="0"/>
+          <w:lang w:eastAsia="ru-RU"/>
+          <w14:ligatures w14:val="none"/>
+        </w:rPr>
+        <w:br/>
+      </w:r>
+      <w:r>
+        <w:rPr>
+          <w:rFonts w:ascii="Times New Roman" w:eastAsia="Times New Roman" w:hAnsi="Times New Roman" w:cs="Times New Roman"/>
+          <w:i/>
+          <w:iCs/>
+          <w:color w:val="00B050"/>
           <w:kern w:val="0"/>
           <w:lang w:eastAsia="ru-RU"/>
           <w14:ligatures w14:val="none"/>
@@ -4884,6 +4908,7 @@
       <w:r>
         <w:rPr>
           <w:rFonts w:ascii="Times New Roman" w:eastAsia="Times New Roman" w:hAnsi="Times New Roman" w:cs="Times New Roman"/>
+          <w:color w:val="00B050"/>
           <w:kern w:val="0"/>
           <w:lang w:eastAsia="ru-RU"/>
           <w14:ligatures w14:val="none"/>
@@ -4894,6 +4919,7 @@
       <w:r>
         <w:rPr>
           <w:rFonts w:ascii="Times New Roman" w:eastAsia="Times New Roman" w:hAnsi="Times New Roman" w:cs="Times New Roman"/>
+          <w:color w:val="00B050"/>
           <w:kern w:val="0"/>
           <w:lang w:eastAsia="ru-RU"/>
           <w14:ligatures w14:val="none"/>
@@ -4904,6 +4930,7 @@
       <w:r>
         <w:rPr>
           <w:rFonts w:ascii="Times New Roman" w:eastAsia="Times New Roman" w:hAnsi="Times New Roman" w:cs="Times New Roman"/>
+          <w:color w:val="00B050"/>
           <w:kern w:val="0"/>
           <w:lang w:eastAsia="ru-RU"/>
           <w14:ligatures w14:val="none"/>
@@ -4914,6 +4941,7 @@
       <w:r>
         <w:rPr>
           <w:rFonts w:ascii="Courier New" w:eastAsia="Times New Roman" w:hAnsi="Courier New" w:cs="Courier New"/>
+          <w:color w:val="00B050"/>
           <w:kern w:val="0"/>
           <w:sz w:val="20"/>
           <w:szCs w:val="20"/>
@@ -4926,6 +4954,7 @@
       <w:r>
         <w:rPr>
           <w:rFonts w:ascii="Courier New" w:eastAsia="Times New Roman" w:hAnsi="Courier New" w:cs="Courier New"/>
+          <w:color w:val="00B050"/>
           <w:kern w:val="0"/>
           <w:sz w:val="20"/>
           <w:szCs w:val="20"/>
@@ -4938,6 +4967,7 @@
       <w:r>
         <w:rPr>
           <w:rFonts w:ascii="Courier New" w:eastAsia="Times New Roman" w:hAnsi="Courier New" w:cs="Courier New"/>
+          <w:color w:val="00B050"/>
           <w:kern w:val="0"/>
           <w:sz w:val="20"/>
           <w:szCs w:val="20"/>
@@ -4950,6 +4980,7 @@
       <w:r>
         <w:rPr>
           <w:rFonts w:ascii="Times New Roman" w:eastAsia="Times New Roman" w:hAnsi="Times New Roman" w:cs="Times New Roman"/>
+          <w:color w:val="00B050"/>
           <w:kern w:val="0"/>
           <w:lang w:eastAsia="ru-RU"/>
           <w14:ligatures w14:val="none"/>
@@ -4960,6 +4991,7 @@
       <w:r>
         <w:rPr>
           <w:rFonts w:ascii="Courier New" w:eastAsia="Times New Roman" w:hAnsi="Courier New" w:cs="Courier New"/>
+          <w:color w:val="00B050"/>
           <w:kern w:val="0"/>
           <w:sz w:val="20"/>
           <w:szCs w:val="20"/>
@@ -4972,6 +5004,7 @@
       <w:r>
         <w:rPr>
           <w:rFonts w:ascii="Courier New" w:eastAsia="Times New Roman" w:hAnsi="Courier New" w:cs="Courier New"/>
+          <w:color w:val="00B050"/>
           <w:kern w:val="0"/>
           <w:sz w:val="20"/>
           <w:szCs w:val="20"/>
@@ -4985,6 +5018,7 @@
       <w:r>
         <w:rPr>
           <w:rFonts w:ascii="Courier New" w:eastAsia="Times New Roman" w:hAnsi="Courier New" w:cs="Courier New"/>
+          <w:color w:val="00B050"/>
           <w:kern w:val="0"/>
           <w:sz w:val="20"/>
           <w:szCs w:val="20"/>
@@ -4997,6 +5031,7 @@
       <w:r>
         <w:rPr>
           <w:rFonts w:ascii="Courier New" w:eastAsia="Times New Roman" w:hAnsi="Courier New" w:cs="Courier New"/>
+          <w:color w:val="00B050"/>
           <w:kern w:val="0"/>
           <w:sz w:val="20"/>
           <w:szCs w:val="20"/>
@@ -5009,6 +5044,7 @@
       <w:r>
         <w:rPr>
           <w:rFonts w:ascii="Times New Roman" w:eastAsia="Times New Roman" w:hAnsi="Times New Roman" w:cs="Times New Roman"/>
+          <w:color w:val="00B050"/>
           <w:kern w:val="0"/>
           <w:lang w:eastAsia="ru-RU"/>
           <w14:ligatures w14:val="none"/>
@@ -5019,6 +5055,7 @@
       <w:r>
         <w:rPr>
           <w:rFonts w:ascii="Courier New" w:eastAsia="Times New Roman" w:hAnsi="Courier New" w:cs="Courier New"/>
+          <w:color w:val="00B050"/>
           <w:kern w:val="0"/>
           <w:sz w:val="20"/>
           <w:szCs w:val="20"/>
@@ -5031,6 +5068,7 @@
       <w:r>
         <w:rPr>
           <w:rFonts w:ascii="Courier New" w:eastAsia="Times New Roman" w:hAnsi="Courier New" w:cs="Courier New"/>
+          <w:color w:val="00B050"/>
           <w:kern w:val="0"/>
           <w:sz w:val="20"/>
           <w:szCs w:val="20"/>
@@ -5043,6 +5081,7 @@
       <w:r>
         <w:rPr>
           <w:rFonts w:ascii="Courier New" w:eastAsia="Times New Roman" w:hAnsi="Courier New" w:cs="Courier New"/>
+          <w:color w:val="00B050"/>
           <w:kern w:val="0"/>
           <w:sz w:val="20"/>
           <w:szCs w:val="20"/>
@@ -5055,6 +5094,7 @@
       <w:r>
         <w:rPr>
           <w:rFonts w:ascii="Courier New" w:eastAsia="Times New Roman" w:hAnsi="Courier New" w:cs="Courier New"/>
+          <w:color w:val="00B050"/>
           <w:kern w:val="0"/>
           <w:sz w:val="20"/>
           <w:szCs w:val="20"/>
@@ -5067,6 +5107,7 @@
       <w:r>
         <w:rPr>
           <w:rFonts w:ascii="Courier New" w:eastAsia="Times New Roman" w:hAnsi="Courier New" w:cs="Courier New"/>
+          <w:color w:val="00B050"/>
           <w:kern w:val="0"/>
           <w:sz w:val="20"/>
           <w:szCs w:val="20"/>
@@ -5079,6 +5120,7 @@
       <w:r>
         <w:rPr>
           <w:rFonts w:ascii="Courier New" w:eastAsia="Times New Roman" w:hAnsi="Courier New" w:cs="Courier New"/>
+          <w:color w:val="00B050"/>
           <w:kern w:val="0"/>
           <w:sz w:val="20"/>
           <w:szCs w:val="20"/>
@@ -5091,6 +5133,7 @@
       <w:r>
         <w:rPr>
           <w:rFonts w:ascii="Courier New" w:eastAsia="Times New Roman" w:hAnsi="Courier New" w:cs="Courier New"/>
+          <w:color w:val="00B050"/>
           <w:kern w:val="0"/>
           <w:sz w:val="20"/>
           <w:szCs w:val="20"/>
@@ -5103,6 +5146,7 @@
       <w:r>
         <w:rPr>
           <w:rFonts w:ascii="Courier New" w:eastAsia="Times New Roman" w:hAnsi="Courier New" w:cs="Courier New"/>
+          <w:color w:val="00B050"/>
           <w:kern w:val="0"/>
           <w:sz w:val="20"/>
           <w:szCs w:val="20"/>
@@ -5114,6 +5158,7 @@
       <w:r>
         <w:rPr>
           <w:rFonts w:ascii="Times New Roman" w:eastAsia="Times New Roman" w:hAnsi="Times New Roman" w:cs="Times New Roman"/>
+          <w:color w:val="00B050"/>
           <w:kern w:val="0"/>
           <w:lang w:eastAsia="ru-RU"/>
           <w14:ligatures w14:val="none"/>
@@ -5123,17 +5168,19 @@
       <w:r>
         <w:rPr>
           <w:rFonts w:ascii="Times New Roman" w:eastAsia="Times New Roman" w:hAnsi="Times New Roman" w:cs="Times New Roman"/>
-          <w:kern w:val="0"/>
-          <w:lang w:eastAsia="ru-RU"/>
-          <w14:ligatures w14:val="none"/>
-        </w:rPr>
-        <w:br/>
-      </w:r>
-      <w:r>
-        <w:rPr>
-          <w:rFonts w:ascii="Times New Roman" w:eastAsia="Times New Roman" w:hAnsi="Times New Roman" w:cs="Times New Roman"/>
-          <w:i/>
-          <w:iCs/>
+          <w:color w:val="00B050"/>
+          <w:kern w:val="0"/>
+          <w:lang w:eastAsia="ru-RU"/>
+          <w14:ligatures w14:val="none"/>
+        </w:rPr>
+        <w:br/>
+      </w:r>
+      <w:r>
+        <w:rPr>
+          <w:rFonts w:ascii="Times New Roman" w:eastAsia="Times New Roman" w:hAnsi="Times New Roman" w:cs="Times New Roman"/>
+          <w:i/>
+          <w:iCs/>
+          <w:color w:val="00B050"/>
           <w:kern w:val="0"/>
           <w:lang w:eastAsia="ru-RU"/>
           <w14:ligatures w14:val="none"/>
@@ -5143,6 +5190,7 @@
       <w:r>
         <w:rPr>
           <w:rFonts w:ascii="Times New Roman" w:eastAsia="Times New Roman" w:hAnsi="Times New Roman" w:cs="Times New Roman"/>
+          <w:color w:val="00B050"/>
           <w:kern w:val="0"/>
           <w:lang w:eastAsia="ru-RU"/>
           <w14:ligatures w14:val="none"/>
@@ -5210,16 +5258,18 @@
         <w:spacing w:before="100" w:beforeAutospacing="1" w:after="100" w:afterAutospacing="1" w:line="240" w:lineRule="auto"/>
         <w:rPr>
           <w:rFonts w:ascii="Times New Roman" w:eastAsia="Times New Roman" w:hAnsi="Times New Roman" w:cs="Times New Roman"/>
-          <w:kern w:val="0"/>
-          <w:lang w:eastAsia="ru-RU"/>
-          <w14:ligatures w14:val="none"/>
-        </w:rPr>
-      </w:pPr>
-      <w:r>
-        <w:rPr>
-          <w:rFonts w:ascii="Times New Roman" w:eastAsia="Times New Roman" w:hAnsi="Times New Roman" w:cs="Times New Roman"/>
-          <w:b/>
-          <w:bCs/>
+          <w:color w:val="00B050"/>
+          <w:kern w:val="0"/>
+          <w:lang w:eastAsia="ru-RU"/>
+          <w14:ligatures w14:val="none"/>
+        </w:rPr>
+      </w:pPr>
+      <w:r>
+        <w:rPr>
+          <w:rFonts w:ascii="Times New Roman" w:eastAsia="Times New Roman" w:hAnsi="Times New Roman" w:cs="Times New Roman"/>
+          <w:b/>
+          <w:bCs/>
+          <w:color w:val="00B050"/>
           <w:kern w:val="0"/>
           <w:lang w:eastAsia="ru-RU"/>
           <w14:ligatures w14:val="none"/>
@@ -5229,17 +5279,19 @@
       <w:r>
         <w:rPr>
           <w:rFonts w:ascii="Times New Roman" w:eastAsia="Times New Roman" w:hAnsi="Times New Roman" w:cs="Times New Roman"/>
-          <w:kern w:val="0"/>
-          <w:lang w:eastAsia="ru-RU"/>
-          <w14:ligatures w14:val="none"/>
-        </w:rPr>
-        <w:br/>
-      </w:r>
-      <w:r>
-        <w:rPr>
-          <w:rFonts w:ascii="Times New Roman" w:eastAsia="Times New Roman" w:hAnsi="Times New Roman" w:cs="Times New Roman"/>
-          <w:i/>
-          <w:iCs/>
+          <w:color w:val="00B050"/>
+          <w:kern w:val="0"/>
+          <w:lang w:eastAsia="ru-RU"/>
+          <w14:ligatures w14:val="none"/>
+        </w:rPr>
+        <w:br/>
+      </w:r>
+      <w:r>
+        <w:rPr>
+          <w:rFonts w:ascii="Times New Roman" w:eastAsia="Times New Roman" w:hAnsi="Times New Roman" w:cs="Times New Roman"/>
+          <w:i/>
+          <w:iCs/>
+          <w:color w:val="00B050"/>
           <w:kern w:val="0"/>
           <w:lang w:eastAsia="ru-RU"/>
           <w14:ligatures w14:val="none"/>
@@ -5249,6 +5301,7 @@
       <w:r>
         <w:rPr>
           <w:rFonts w:ascii="Times New Roman" w:eastAsia="Times New Roman" w:hAnsi="Times New Roman" w:cs="Times New Roman"/>
+          <w:color w:val="00B050"/>
           <w:kern w:val="0"/>
           <w:lang w:eastAsia="ru-RU"/>
           <w14:ligatures w14:val="none"/>
@@ -5258,6 +5311,7 @@
       <w:r>
         <w:rPr>
           <w:rFonts w:ascii="Courier New" w:eastAsia="Times New Roman" w:hAnsi="Courier New" w:cs="Courier New"/>
+          <w:color w:val="00B050"/>
           <w:kern w:val="0"/>
           <w:sz w:val="20"/>
           <w:szCs w:val="20"/>
@@ -5269,6 +5323,7 @@
       <w:r>
         <w:rPr>
           <w:rFonts w:ascii="Times New Roman" w:eastAsia="Times New Roman" w:hAnsi="Times New Roman" w:cs="Times New Roman"/>
+          <w:color w:val="00B050"/>
           <w:kern w:val="0"/>
           <w:lang w:eastAsia="ru-RU"/>
           <w14:ligatures w14:val="none"/>
@@ -5279,6 +5334,7 @@
       <w:r>
         <w:rPr>
           <w:rFonts w:ascii="Times New Roman" w:eastAsia="Times New Roman" w:hAnsi="Times New Roman" w:cs="Times New Roman"/>
+          <w:color w:val="00B050"/>
           <w:kern w:val="0"/>
           <w:lang w:eastAsia="ru-RU"/>
           <w14:ligatures w14:val="none"/>
@@ -5289,6 +5345,7 @@
       <w:r>
         <w:rPr>
           <w:rFonts w:ascii="Times New Roman" w:eastAsia="Times New Roman" w:hAnsi="Times New Roman" w:cs="Times New Roman"/>
+          <w:color w:val="00B050"/>
           <w:kern w:val="0"/>
           <w:lang w:eastAsia="ru-RU"/>
           <w14:ligatures w14:val="none"/>
@@ -5298,17 +5355,19 @@
       <w:r>
         <w:rPr>
           <w:rFonts w:ascii="Times New Roman" w:eastAsia="Times New Roman" w:hAnsi="Times New Roman" w:cs="Times New Roman"/>
-          <w:kern w:val="0"/>
-          <w:lang w:eastAsia="ru-RU"/>
-          <w14:ligatures w14:val="none"/>
-        </w:rPr>
-        <w:br/>
-      </w:r>
-      <w:r>
-        <w:rPr>
-          <w:rFonts w:ascii="Times New Roman" w:eastAsia="Times New Roman" w:hAnsi="Times New Roman" w:cs="Times New Roman"/>
-          <w:i/>
-          <w:iCs/>
+          <w:color w:val="00B050"/>
+          <w:kern w:val="0"/>
+          <w:lang w:eastAsia="ru-RU"/>
+          <w14:ligatures w14:val="none"/>
+        </w:rPr>
+        <w:br/>
+      </w:r>
+      <w:r>
+        <w:rPr>
+          <w:rFonts w:ascii="Times New Roman" w:eastAsia="Times New Roman" w:hAnsi="Times New Roman" w:cs="Times New Roman"/>
+          <w:i/>
+          <w:iCs/>
+          <w:color w:val="00B050"/>
           <w:kern w:val="0"/>
           <w:lang w:eastAsia="ru-RU"/>
           <w14:ligatures w14:val="none"/>
@@ -5318,6 +5377,7 @@
       <w:r>
         <w:rPr>
           <w:rFonts w:ascii="Times New Roman" w:eastAsia="Times New Roman" w:hAnsi="Times New Roman" w:cs="Times New Roman"/>
+          <w:color w:val="00B050"/>
           <w:kern w:val="0"/>
           <w:lang w:eastAsia="ru-RU"/>
           <w14:ligatures w14:val="none"/>
@@ -5334,16 +5394,18 @@
         <w:spacing w:before="100" w:beforeAutospacing="1" w:after="100" w:afterAutospacing="1" w:line="240" w:lineRule="auto"/>
         <w:rPr>
           <w:rFonts w:ascii="Times New Roman" w:eastAsia="Times New Roman" w:hAnsi="Times New Roman" w:cs="Times New Roman"/>
-          <w:kern w:val="0"/>
-          <w:lang w:eastAsia="ru-RU"/>
-          <w14:ligatures w14:val="none"/>
-        </w:rPr>
-      </w:pPr>
-      <w:r>
-        <w:rPr>
-          <w:rFonts w:ascii="Times New Roman" w:eastAsia="Times New Roman" w:hAnsi="Times New Roman" w:cs="Times New Roman"/>
-          <w:b/>
-          <w:bCs/>
+          <w:color w:val="00B050"/>
+          <w:kern w:val="0"/>
+          <w:lang w:eastAsia="ru-RU"/>
+          <w14:ligatures w14:val="none"/>
+        </w:rPr>
+      </w:pPr>
+      <w:r>
+        <w:rPr>
+          <w:rFonts w:ascii="Times New Roman" w:eastAsia="Times New Roman" w:hAnsi="Times New Roman" w:cs="Times New Roman"/>
+          <w:b/>
+          <w:bCs/>
+          <w:color w:val="00B050"/>
           <w:kern w:val="0"/>
           <w:lang w:eastAsia="ru-RU"/>
           <w14:ligatures w14:val="none"/>
@@ -5353,17 +5415,19 @@
       <w:r>
         <w:rPr>
           <w:rFonts w:ascii="Times New Roman" w:eastAsia="Times New Roman" w:hAnsi="Times New Roman" w:cs="Times New Roman"/>
-          <w:kern w:val="0"/>
-          <w:lang w:eastAsia="ru-RU"/>
-          <w14:ligatures w14:val="none"/>
-        </w:rPr>
-        <w:br/>
-      </w:r>
-      <w:r>
-        <w:rPr>
-          <w:rFonts w:ascii="Times New Roman" w:eastAsia="Times New Roman" w:hAnsi="Times New Roman" w:cs="Times New Roman"/>
-          <w:i/>
-          <w:iCs/>
+          <w:color w:val="00B050"/>
+          <w:kern w:val="0"/>
+          <w:lang w:eastAsia="ru-RU"/>
+          <w14:ligatures w14:val="none"/>
+        </w:rPr>
+        <w:br/>
+      </w:r>
+      <w:r>
+        <w:rPr>
+          <w:rFonts w:ascii="Times New Roman" w:eastAsia="Times New Roman" w:hAnsi="Times New Roman" w:cs="Times New Roman"/>
+          <w:i/>
+          <w:iCs/>
+          <w:color w:val="00B050"/>
           <w:kern w:val="0"/>
           <w:lang w:eastAsia="ru-RU"/>
           <w14:ligatures w14:val="none"/>
@@ -5373,6 +5437,7 @@
       <w:r>
         <w:rPr>
           <w:rFonts w:ascii="Times New Roman" w:eastAsia="Times New Roman" w:hAnsi="Times New Roman" w:cs="Times New Roman"/>
+          <w:color w:val="00B050"/>
           <w:kern w:val="0"/>
           <w:lang w:eastAsia="ru-RU"/>
           <w14:ligatures w14:val="none"/>
@@ -5382,6 +5447,7 @@
       <w:r>
         <w:rPr>
           <w:rFonts w:ascii="Times New Roman" w:eastAsia="Times New Roman" w:hAnsi="Times New Roman" w:cs="Times New Roman"/>
+          <w:color w:val="00B050"/>
           <w:kern w:val="0"/>
           <w:lang w:eastAsia="ru-RU"/>
           <w14:ligatures w14:val="none"/>
@@ -5393,6 +5459,7 @@
       <w:r>
         <w:rPr>
           <w:rFonts w:ascii="Courier New" w:eastAsia="Times New Roman" w:hAnsi="Courier New" w:cs="Courier New"/>
+          <w:color w:val="00B050"/>
           <w:kern w:val="0"/>
           <w:sz w:val="20"/>
           <w:szCs w:val="20"/>
@@ -5405,6 +5472,7 @@
       <w:r>
         <w:rPr>
           <w:rFonts w:ascii="Times New Roman" w:eastAsia="Times New Roman" w:hAnsi="Times New Roman" w:cs="Times New Roman"/>
+          <w:color w:val="00B050"/>
           <w:kern w:val="0"/>
           <w:lang w:eastAsia="ru-RU"/>
           <w14:ligatures w14:val="none"/>
@@ -5414,6 +5482,7 @@
       <w:r>
         <w:rPr>
           <w:rFonts w:ascii="Times New Roman" w:eastAsia="Times New Roman" w:hAnsi="Times New Roman" w:cs="Times New Roman"/>
+          <w:color w:val="00B050"/>
           <w:kern w:val="0"/>
           <w:lang w:eastAsia="ru-RU"/>
           <w14:ligatures w14:val="none"/>
@@ -5424,17 +5493,19 @@
       <w:r>
         <w:rPr>
           <w:rFonts w:ascii="Times New Roman" w:eastAsia="Times New Roman" w:hAnsi="Times New Roman" w:cs="Times New Roman"/>
-          <w:kern w:val="0"/>
-          <w:lang w:eastAsia="ru-RU"/>
-          <w14:ligatures w14:val="none"/>
-        </w:rPr>
-        <w:br/>
-      </w:r>
-      <w:r>
-        <w:rPr>
-          <w:rFonts w:ascii="Times New Roman" w:eastAsia="Times New Roman" w:hAnsi="Times New Roman" w:cs="Times New Roman"/>
-          <w:i/>
-          <w:iCs/>
+          <w:color w:val="00B050"/>
+          <w:kern w:val="0"/>
+          <w:lang w:eastAsia="ru-RU"/>
+          <w14:ligatures w14:val="none"/>
+        </w:rPr>
+        <w:br/>
+      </w:r>
+      <w:r>
+        <w:rPr>
+          <w:rFonts w:ascii="Times New Roman" w:eastAsia="Times New Roman" w:hAnsi="Times New Roman" w:cs="Times New Roman"/>
+          <w:i/>
+          <w:iCs/>
+          <w:color w:val="00B050"/>
           <w:kern w:val="0"/>
           <w:lang w:eastAsia="ru-RU"/>
           <w14:ligatures w14:val="none"/>
@@ -5448,14 +5519,16 @@
         <w:ind w:left="1440"/>
         <w:rPr>
           <w:rFonts w:ascii="Times New Roman" w:eastAsia="Times New Roman" w:hAnsi="Times New Roman" w:cs="Times New Roman"/>
-          <w:kern w:val="0"/>
-          <w:lang w:eastAsia="ru-RU"/>
-          <w14:ligatures w14:val="none"/>
-        </w:rPr>
-      </w:pPr>
-      <w:r>
-        <w:rPr>
-          <w:rFonts w:ascii="Times New Roman" w:eastAsia="Times New Roman" w:hAnsi="Times New Roman" w:cs="Times New Roman"/>
+          <w:color w:val="00B050"/>
+          <w:kern w:val="0"/>
+          <w:lang w:eastAsia="ru-RU"/>
+          <w14:ligatures w14:val="none"/>
+        </w:rPr>
+      </w:pPr>
+      <w:r>
+        <w:rPr>
+          <w:rFonts w:ascii="Times New Roman" w:eastAsia="Times New Roman" w:hAnsi="Times New Roman" w:cs="Times New Roman"/>
+          <w:color w:val="00B050"/>
           <w:kern w:val="0"/>
           <w:lang w:eastAsia="ru-RU"/>
           <w14:ligatures w14:val="none"/>
@@ -5466,6 +5539,7 @@
       <w:r>
         <w:rPr>
           <w:rFonts w:ascii="Times New Roman" w:eastAsia="Times New Roman" w:hAnsi="Times New Roman" w:cs="Times New Roman"/>
+          <w:color w:val="00B050"/>
           <w:kern w:val="0"/>
           <w:lang w:eastAsia="ru-RU"/>
           <w14:ligatures w14:val="none"/>
@@ -5476,6 +5550,7 @@
       <w:r>
         <w:rPr>
           <w:rFonts w:ascii="Times New Roman" w:eastAsia="Times New Roman" w:hAnsi="Times New Roman" w:cs="Times New Roman"/>
+          <w:color w:val="00B050"/>
           <w:kern w:val="0"/>
           <w:lang w:eastAsia="ru-RU"/>
           <w14:ligatures w14:val="none"/>
@@ -5486,17 +5561,19 @@
       <w:r>
         <w:rPr>
           <w:rFonts w:ascii="Times New Roman" w:eastAsia="Times New Roman" w:hAnsi="Times New Roman" w:cs="Times New Roman"/>
-          <w:kern w:val="0"/>
-          <w:lang w:eastAsia="ru-RU"/>
-          <w14:ligatures w14:val="none"/>
-        </w:rPr>
-        <w:br/>
-      </w:r>
-      <w:r>
-        <w:rPr>
-          <w:rFonts w:ascii="Times New Roman" w:eastAsia="Times New Roman" w:hAnsi="Times New Roman" w:cs="Times New Roman"/>
-          <w:i/>
-          <w:iCs/>
+          <w:color w:val="00B050"/>
+          <w:kern w:val="0"/>
+          <w:lang w:eastAsia="ru-RU"/>
+          <w14:ligatures w14:val="none"/>
+        </w:rPr>
+        <w:br/>
+      </w:r>
+      <w:r>
+        <w:rPr>
+          <w:rFonts w:ascii="Times New Roman" w:eastAsia="Times New Roman" w:hAnsi="Times New Roman" w:cs="Times New Roman"/>
+          <w:i/>
+          <w:iCs/>
+          <w:color w:val="00B050"/>
           <w:kern w:val="0"/>
           <w:lang w:eastAsia="ru-RU"/>
           <w14:ligatures w14:val="none"/>
@@ -5506,6 +5583,7 @@
       <w:r>
         <w:rPr>
           <w:rFonts w:ascii="Times New Roman" w:eastAsia="Times New Roman" w:hAnsi="Times New Roman" w:cs="Times New Roman"/>
+          <w:color w:val="00B050"/>
           <w:kern w:val="0"/>
           <w:lang w:eastAsia="ru-RU"/>
           <w14:ligatures w14:val="none"/>
@@ -5522,16 +5600,18 @@
         <w:spacing w:before="100" w:beforeAutospacing="1" w:after="100" w:afterAutospacing="1" w:line="240" w:lineRule="auto"/>
         <w:rPr>
           <w:rFonts w:ascii="Times New Roman" w:eastAsia="Times New Roman" w:hAnsi="Times New Roman" w:cs="Times New Roman"/>
-          <w:kern w:val="0"/>
-          <w:lang w:eastAsia="ru-RU"/>
-          <w14:ligatures w14:val="none"/>
-        </w:rPr>
-      </w:pPr>
-      <w:r>
-        <w:rPr>
-          <w:rFonts w:ascii="Times New Roman" w:eastAsia="Times New Roman" w:hAnsi="Times New Roman" w:cs="Times New Roman"/>
-          <w:b/>
-          <w:bCs/>
+          <w:color w:val="00B050"/>
+          <w:kern w:val="0"/>
+          <w:lang w:eastAsia="ru-RU"/>
+          <w14:ligatures w14:val="none"/>
+        </w:rPr>
+      </w:pPr>
+      <w:r>
+        <w:rPr>
+          <w:rFonts w:ascii="Times New Roman" w:eastAsia="Times New Roman" w:hAnsi="Times New Roman" w:cs="Times New Roman"/>
+          <w:b/>
+          <w:bCs/>
+          <w:color w:val="00B050"/>
           <w:kern w:val="0"/>
           <w:lang w:eastAsia="ru-RU"/>
           <w14:ligatures w14:val="none"/>
@@ -5541,17 +5621,19 @@
       <w:r>
         <w:rPr>
           <w:rFonts w:ascii="Times New Roman" w:eastAsia="Times New Roman" w:hAnsi="Times New Roman" w:cs="Times New Roman"/>
-          <w:kern w:val="0"/>
-          <w:lang w:eastAsia="ru-RU"/>
-          <w14:ligatures w14:val="none"/>
-        </w:rPr>
-        <w:br/>
-      </w:r>
-      <w:r>
-        <w:rPr>
-          <w:rFonts w:ascii="Times New Roman" w:eastAsia="Times New Roman" w:hAnsi="Times New Roman" w:cs="Times New Roman"/>
-          <w:i/>
-          <w:iCs/>
+          <w:color w:val="00B050"/>
+          <w:kern w:val="0"/>
+          <w:lang w:eastAsia="ru-RU"/>
+          <w14:ligatures w14:val="none"/>
+        </w:rPr>
+        <w:br/>
+      </w:r>
+      <w:r>
+        <w:rPr>
+          <w:rFonts w:ascii="Times New Roman" w:eastAsia="Times New Roman" w:hAnsi="Times New Roman" w:cs="Times New Roman"/>
+          <w:i/>
+          <w:iCs/>
+          <w:color w:val="00B050"/>
           <w:kern w:val="0"/>
           <w:lang w:eastAsia="ru-RU"/>
           <w14:ligatures w14:val="none"/>
@@ -5565,6 +5647,7 @@
           <w:rFonts w:ascii="Times New Roman" w:eastAsia="Times New Roman" w:hAnsi="Times New Roman" w:cs="Times New Roman"/>
           <w:i/>
           <w:iCs/>
+          <w:color w:val="00B050"/>
           <w:kern w:val="0"/>
           <w:lang w:eastAsia="ru-RU"/>
           <w14:ligatures w14:val="none"/>
@@ -5574,6 +5657,7 @@
       <w:r>
         <w:rPr>
           <w:rFonts w:ascii="Times New Roman" w:eastAsia="Times New Roman" w:hAnsi="Times New Roman" w:cs="Times New Roman"/>
+          <w:color w:val="00B050"/>
           <w:kern w:val="0"/>
           <w:lang w:eastAsia="ru-RU"/>
           <w14:ligatures w14:val="none"/>
@@ -5584,6 +5668,7 @@
       <w:r>
         <w:rPr>
           <w:rFonts w:ascii="Times New Roman" w:eastAsia="Times New Roman" w:hAnsi="Times New Roman" w:cs="Times New Roman"/>
+          <w:color w:val="00B050"/>
           <w:kern w:val="0"/>
           <w:lang w:eastAsia="ru-RU"/>
           <w14:ligatures w14:val="none"/>
@@ -5593,17 +5678,19 @@
       <w:r>
         <w:rPr>
           <w:rFonts w:ascii="Times New Roman" w:eastAsia="Times New Roman" w:hAnsi="Times New Roman" w:cs="Times New Roman"/>
-          <w:kern w:val="0"/>
-          <w:lang w:eastAsia="ru-RU"/>
-          <w14:ligatures w14:val="none"/>
-        </w:rPr>
-        <w:br/>
-      </w:r>
-      <w:r>
-        <w:rPr>
-          <w:rFonts w:ascii="Times New Roman" w:eastAsia="Times New Roman" w:hAnsi="Times New Roman" w:cs="Times New Roman"/>
-          <w:i/>
-          <w:iCs/>
+          <w:color w:val="00B050"/>
+          <w:kern w:val="0"/>
+          <w:lang w:eastAsia="ru-RU"/>
+          <w14:ligatures w14:val="none"/>
+        </w:rPr>
+        <w:br/>
+      </w:r>
+      <w:r>
+        <w:rPr>
+          <w:rFonts w:ascii="Times New Roman" w:eastAsia="Times New Roman" w:hAnsi="Times New Roman" w:cs="Times New Roman"/>
+          <w:i/>
+          <w:iCs/>
+          <w:color w:val="00B050"/>
           <w:kern w:val="0"/>
           <w:lang w:eastAsia="ru-RU"/>
           <w14:ligatures w14:val="none"/>
@@ -5613,6 +5700,7 @@
       <w:r>
         <w:rPr>
           <w:rFonts w:ascii="Times New Roman" w:eastAsia="Times New Roman" w:hAnsi="Times New Roman" w:cs="Times New Roman"/>
+          <w:color w:val="00B050"/>
           <w:kern w:val="0"/>
           <w:lang w:eastAsia="ru-RU"/>
           <w14:ligatures w14:val="none"/>
@@ -5629,16 +5717,18 @@
         <w:spacing w:before="100" w:beforeAutospacing="1" w:after="100" w:afterAutospacing="1" w:line="240" w:lineRule="auto"/>
         <w:rPr>
           <w:rFonts w:ascii="Times New Roman" w:eastAsia="Times New Roman" w:hAnsi="Times New Roman" w:cs="Times New Roman"/>
-          <w:kern w:val="0"/>
-          <w:lang w:eastAsia="ru-RU"/>
-          <w14:ligatures w14:val="none"/>
-        </w:rPr>
-      </w:pPr>
-      <w:r>
-        <w:rPr>
-          <w:rFonts w:ascii="Times New Roman" w:eastAsia="Times New Roman" w:hAnsi="Times New Roman" w:cs="Times New Roman"/>
-          <w:b/>
-          <w:bCs/>
+          <w:color w:val="00B050"/>
+          <w:kern w:val="0"/>
+          <w:lang w:eastAsia="ru-RU"/>
+          <w14:ligatures w14:val="none"/>
+        </w:rPr>
+      </w:pPr>
+      <w:r>
+        <w:rPr>
+          <w:rFonts w:ascii="Times New Roman" w:eastAsia="Times New Roman" w:hAnsi="Times New Roman" w:cs="Times New Roman"/>
+          <w:b/>
+          <w:bCs/>
+          <w:color w:val="00B050"/>
           <w:kern w:val="0"/>
           <w:lang w:eastAsia="ru-RU"/>
           <w14:ligatures w14:val="none"/>
@@ -5648,17 +5738,19 @@
       <w:r>
         <w:rPr>
           <w:rFonts w:ascii="Times New Roman" w:eastAsia="Times New Roman" w:hAnsi="Times New Roman" w:cs="Times New Roman"/>
-          <w:kern w:val="0"/>
-          <w:lang w:eastAsia="ru-RU"/>
-          <w14:ligatures w14:val="none"/>
-        </w:rPr>
-        <w:br/>
-      </w:r>
-      <w:r>
-        <w:rPr>
-          <w:rFonts w:ascii="Times New Roman" w:eastAsia="Times New Roman" w:hAnsi="Times New Roman" w:cs="Times New Roman"/>
-          <w:i/>
-          <w:iCs/>
+          <w:color w:val="00B050"/>
+          <w:kern w:val="0"/>
+          <w:lang w:eastAsia="ru-RU"/>
+          <w14:ligatures w14:val="none"/>
+        </w:rPr>
+        <w:br/>
+      </w:r>
+      <w:r>
+        <w:rPr>
+          <w:rFonts w:ascii="Times New Roman" w:eastAsia="Times New Roman" w:hAnsi="Times New Roman" w:cs="Times New Roman"/>
+          <w:i/>
+          <w:iCs/>
+          <w:color w:val="00B050"/>
           <w:kern w:val="0"/>
           <w:lang w:eastAsia="ru-RU"/>
           <w14:ligatures w14:val="none"/>
@@ -5671,6 +5763,7 @@
           <w:rFonts w:ascii="Times New Roman" w:eastAsia="Times New Roman" w:hAnsi="Times New Roman" w:cs="Times New Roman"/>
           <w:i/>
           <w:iCs/>
+          <w:color w:val="00B050"/>
           <w:kern w:val="0"/>
           <w:lang w:eastAsia="ru-RU"/>
           <w14:ligatures w14:val="none"/>
@@ -5680,6 +5773,7 @@
       <w:r>
         <w:rPr>
           <w:rFonts w:ascii="Times New Roman" w:eastAsia="Times New Roman" w:hAnsi="Times New Roman" w:cs="Times New Roman"/>
+          <w:color w:val="00B050"/>
           <w:kern w:val="0"/>
           <w:lang w:eastAsia="ru-RU"/>
           <w14:ligatures w14:val="none"/>
@@ -5690,6 +5784,7 @@
       <w:r>
         <w:rPr>
           <w:rFonts w:ascii="Times New Roman" w:eastAsia="Times New Roman" w:hAnsi="Times New Roman" w:cs="Times New Roman"/>
+          <w:color w:val="00B050"/>
           <w:kern w:val="0"/>
           <w:lang w:eastAsia="ru-RU"/>
           <w14:ligatures w14:val="none"/>
@@ -5699,17 +5794,19 @@
       <w:r>
         <w:rPr>
           <w:rFonts w:ascii="Times New Roman" w:eastAsia="Times New Roman" w:hAnsi="Times New Roman" w:cs="Times New Roman"/>
-          <w:kern w:val="0"/>
-          <w:lang w:eastAsia="ru-RU"/>
-          <w14:ligatures w14:val="none"/>
-        </w:rPr>
-        <w:br/>
-      </w:r>
-      <w:r>
-        <w:rPr>
-          <w:rFonts w:ascii="Times New Roman" w:eastAsia="Times New Roman" w:hAnsi="Times New Roman" w:cs="Times New Roman"/>
-          <w:i/>
-          <w:iCs/>
+          <w:color w:val="00B050"/>
+          <w:kern w:val="0"/>
+          <w:lang w:eastAsia="ru-RU"/>
+          <w14:ligatures w14:val="none"/>
+        </w:rPr>
+        <w:br/>
+      </w:r>
+      <w:r>
+        <w:rPr>
+          <w:rFonts w:ascii="Times New Roman" w:eastAsia="Times New Roman" w:hAnsi="Times New Roman" w:cs="Times New Roman"/>
+          <w:i/>
+          <w:iCs/>
+          <w:color w:val="00B050"/>
           <w:kern w:val="0"/>
           <w:lang w:eastAsia="ru-RU"/>
           <w14:ligatures w14:val="none"/>
@@ -5719,6 +5816,7 @@
       <w:r>
         <w:rPr>
           <w:rFonts w:ascii="Times New Roman" w:eastAsia="Times New Roman" w:hAnsi="Times New Roman" w:cs="Times New Roman"/>
+          <w:color w:val="00B050"/>
           <w:kern w:val="0"/>
           <w:lang w:eastAsia="ru-RU"/>
           <w14:ligatures w14:val="none"/>
@@ -5735,16 +5833,18 @@
         <w:spacing w:before="100" w:beforeAutospacing="1" w:after="100" w:afterAutospacing="1" w:line="240" w:lineRule="auto"/>
         <w:rPr>
           <w:rFonts w:ascii="Times New Roman" w:eastAsia="Times New Roman" w:hAnsi="Times New Roman" w:cs="Times New Roman"/>
-          <w:kern w:val="0"/>
-          <w:lang w:eastAsia="ru-RU"/>
-          <w14:ligatures w14:val="none"/>
-        </w:rPr>
-      </w:pPr>
-      <w:r>
-        <w:rPr>
-          <w:rFonts w:ascii="Times New Roman" w:eastAsia="Times New Roman" w:hAnsi="Times New Roman" w:cs="Times New Roman"/>
-          <w:b/>
-          <w:bCs/>
+          <w:color w:val="00B050"/>
+          <w:kern w:val="0"/>
+          <w:lang w:eastAsia="ru-RU"/>
+          <w14:ligatures w14:val="none"/>
+        </w:rPr>
+      </w:pPr>
+      <w:r>
+        <w:rPr>
+          <w:rFonts w:ascii="Times New Roman" w:eastAsia="Times New Roman" w:hAnsi="Times New Roman" w:cs="Times New Roman"/>
+          <w:b/>
+          <w:bCs/>
+          <w:color w:val="00B050"/>
           <w:kern w:val="0"/>
           <w:lang w:eastAsia="ru-RU"/>
           <w14:ligatures w14:val="none"/>
@@ -5757,6 +5857,7 @@
           <w:rFonts w:ascii="Times New Roman" w:eastAsia="Times New Roman" w:hAnsi="Times New Roman" w:cs="Times New Roman"/>
           <w:b/>
           <w:bCs/>
+          <w:color w:val="00B050"/>
           <w:kern w:val="0"/>
           <w:lang w:eastAsia="ru-RU"/>
           <w14:ligatures w14:val="none"/>
@@ -5769,6 +5870,7 @@
           <w:rFonts w:ascii="Times New Roman" w:eastAsia="Times New Roman" w:hAnsi="Times New Roman" w:cs="Times New Roman"/>
           <w:b/>
           <w:bCs/>
+          <w:color w:val="00B050"/>
           <w:kern w:val="0"/>
           <w:lang w:eastAsia="ru-RU"/>
           <w14:ligatures w14:val="none"/>
@@ -5778,17 +5880,19 @@
       <w:r>
         <w:rPr>
           <w:rFonts w:ascii="Times New Roman" w:eastAsia="Times New Roman" w:hAnsi="Times New Roman" w:cs="Times New Roman"/>
-          <w:kern w:val="0"/>
-          <w:lang w:eastAsia="ru-RU"/>
-          <w14:ligatures w14:val="none"/>
-        </w:rPr>
-        <w:br/>
-      </w:r>
-      <w:r>
-        <w:rPr>
-          <w:rFonts w:ascii="Times New Roman" w:eastAsia="Times New Roman" w:hAnsi="Times New Roman" w:cs="Times New Roman"/>
-          <w:i/>
-          <w:iCs/>
+          <w:color w:val="00B050"/>
+          <w:kern w:val="0"/>
+          <w:lang w:eastAsia="ru-RU"/>
+          <w14:ligatures w14:val="none"/>
+        </w:rPr>
+        <w:br/>
+      </w:r>
+      <w:r>
+        <w:rPr>
+          <w:rFonts w:ascii="Times New Roman" w:eastAsia="Times New Roman" w:hAnsi="Times New Roman" w:cs="Times New Roman"/>
+          <w:i/>
+          <w:iCs/>
+          <w:color w:val="00B050"/>
           <w:kern w:val="0"/>
           <w:lang w:eastAsia="ru-RU"/>
           <w14:ligatures w14:val="none"/>
@@ -5798,6 +5902,7 @@
       <w:r>
         <w:rPr>
           <w:rFonts w:ascii="Times New Roman" w:eastAsia="Times New Roman" w:hAnsi="Times New Roman" w:cs="Times New Roman"/>
+          <w:color w:val="00B050"/>
           <w:kern w:val="0"/>
           <w:lang w:eastAsia="ru-RU"/>
           <w14:ligatures w14:val="none"/>
@@ -5807,6 +5912,7 @@
       <w:r>
         <w:rPr>
           <w:rFonts w:ascii="Courier New" w:eastAsia="Times New Roman" w:hAnsi="Courier New" w:cs="Courier New"/>
+          <w:color w:val="00B050"/>
           <w:kern w:val="0"/>
           <w:sz w:val="20"/>
           <w:szCs w:val="20"/>
@@ -5818,6 +5924,7 @@
       <w:r>
         <w:rPr>
           <w:rFonts w:ascii="Times New Roman" w:eastAsia="Times New Roman" w:hAnsi="Times New Roman" w:cs="Times New Roman"/>
+          <w:color w:val="00B050"/>
           <w:kern w:val="0"/>
           <w:lang w:eastAsia="ru-RU"/>
           <w14:ligatures w14:val="none"/>
@@ -5828,6 +5935,7 @@
       <w:r>
         <w:rPr>
           <w:rFonts w:ascii="Times New Roman" w:eastAsia="Times New Roman" w:hAnsi="Times New Roman" w:cs="Times New Roman"/>
+          <w:color w:val="00B050"/>
           <w:kern w:val="0"/>
           <w:lang w:eastAsia="ru-RU"/>
           <w14:ligatures w14:val="none"/>
@@ -5838,6 +5946,7 @@
       <w:r>
         <w:rPr>
           <w:rFonts w:ascii="Times New Roman" w:eastAsia="Times New Roman" w:hAnsi="Times New Roman" w:cs="Times New Roman"/>
+          <w:color w:val="00B050"/>
           <w:kern w:val="0"/>
           <w:lang w:eastAsia="ru-RU"/>
           <w14:ligatures w14:val="none"/>
@@ -5847,17 +5956,19 @@
       <w:r>
         <w:rPr>
           <w:rFonts w:ascii="Times New Roman" w:eastAsia="Times New Roman" w:hAnsi="Times New Roman" w:cs="Times New Roman"/>
-          <w:kern w:val="0"/>
-          <w:lang w:eastAsia="ru-RU"/>
-          <w14:ligatures w14:val="none"/>
-        </w:rPr>
-        <w:br/>
-      </w:r>
-      <w:r>
-        <w:rPr>
-          <w:rFonts w:ascii="Times New Roman" w:eastAsia="Times New Roman" w:hAnsi="Times New Roman" w:cs="Times New Roman"/>
-          <w:i/>
-          <w:iCs/>
+          <w:color w:val="00B050"/>
+          <w:kern w:val="0"/>
+          <w:lang w:eastAsia="ru-RU"/>
+          <w14:ligatures w14:val="none"/>
+        </w:rPr>
+        <w:br/>
+      </w:r>
+      <w:r>
+        <w:rPr>
+          <w:rFonts w:ascii="Times New Roman" w:eastAsia="Times New Roman" w:hAnsi="Times New Roman" w:cs="Times New Roman"/>
+          <w:i/>
+          <w:iCs/>
+          <w:color w:val="00B050"/>
           <w:kern w:val="0"/>
           <w:lang w:eastAsia="ru-RU"/>
           <w14:ligatures w14:val="none"/>
@@ -5871,14 +5982,16 @@
         <w:ind w:left="1440"/>
         <w:rPr>
           <w:rFonts w:ascii="Times New Roman" w:eastAsia="Times New Roman" w:hAnsi="Times New Roman" w:cs="Times New Roman"/>
-          <w:kern w:val="0"/>
-          <w:lang w:eastAsia="ru-RU"/>
-          <w14:ligatures w14:val="none"/>
-        </w:rPr>
-      </w:pPr>
-      <w:r>
-        <w:rPr>
-          <w:rFonts w:ascii="Times New Roman" w:eastAsia="Times New Roman" w:hAnsi="Times New Roman" w:cs="Times New Roman"/>
+          <w:color w:val="00B050"/>
+          <w:kern w:val="0"/>
+          <w:lang w:eastAsia="ru-RU"/>
+          <w14:ligatures w14:val="none"/>
+        </w:rPr>
+      </w:pPr>
+      <w:r>
+        <w:rPr>
+          <w:rFonts w:ascii="Times New Roman" w:eastAsia="Times New Roman" w:hAnsi="Times New Roman" w:cs="Times New Roman"/>
+          <w:color w:val="00B050"/>
           <w:kern w:val="0"/>
           <w:lang w:eastAsia="ru-RU"/>
           <w14:ligatures w14:val="none"/>
@@ -5889,6 +6002,7 @@
       <w:r>
         <w:rPr>
           <w:rFonts w:ascii="Times New Roman" w:eastAsia="Times New Roman" w:hAnsi="Times New Roman" w:cs="Times New Roman"/>
+          <w:color w:val="00B050"/>
           <w:kern w:val="0"/>
           <w:lang w:eastAsia="ru-RU"/>
           <w14:ligatures w14:val="none"/>
@@ -5899,6 +6013,7 @@
       <w:r>
         <w:rPr>
           <w:rFonts w:ascii="Times New Roman" w:eastAsia="Times New Roman" w:hAnsi="Times New Roman" w:cs="Times New Roman"/>
+          <w:color w:val="00B050"/>
           <w:kern w:val="0"/>
           <w:lang w:eastAsia="ru-RU"/>
           <w14:ligatures w14:val="none"/>
@@ -5908,17 +6023,19 @@
       <w:r>
         <w:rPr>
           <w:rFonts w:ascii="Times New Roman" w:eastAsia="Times New Roman" w:hAnsi="Times New Roman" w:cs="Times New Roman"/>
-          <w:kern w:val="0"/>
-          <w:lang w:eastAsia="ru-RU"/>
-          <w14:ligatures w14:val="none"/>
-        </w:rPr>
-        <w:br/>
-      </w:r>
-      <w:r>
-        <w:rPr>
-          <w:rFonts w:ascii="Times New Roman" w:eastAsia="Times New Roman" w:hAnsi="Times New Roman" w:cs="Times New Roman"/>
-          <w:i/>
-          <w:iCs/>
+          <w:color w:val="00B050"/>
+          <w:kern w:val="0"/>
+          <w:lang w:eastAsia="ru-RU"/>
+          <w14:ligatures w14:val="none"/>
+        </w:rPr>
+        <w:br/>
+      </w:r>
+      <w:r>
+        <w:rPr>
+          <w:rFonts w:ascii="Times New Roman" w:eastAsia="Times New Roman" w:hAnsi="Times New Roman" w:cs="Times New Roman"/>
+          <w:i/>
+          <w:iCs/>
+          <w:color w:val="00B050"/>
           <w:kern w:val="0"/>
           <w:lang w:eastAsia="ru-RU"/>
           <w14:ligatures w14:val="none"/>
@@ -5928,6 +6045,7 @@
       <w:r>
         <w:rPr>
           <w:rFonts w:ascii="Times New Roman" w:eastAsia="Times New Roman" w:hAnsi="Times New Roman" w:cs="Times New Roman"/>
+          <w:color w:val="00B050"/>
           <w:kern w:val="0"/>
           <w:lang w:eastAsia="ru-RU"/>
           <w14:ligatures w14:val="none"/>
@@ -5944,16 +6062,18 @@
         <w:spacing w:before="100" w:beforeAutospacing="1" w:after="100" w:afterAutospacing="1" w:line="240" w:lineRule="auto"/>
         <w:rPr>
           <w:rFonts w:ascii="Times New Roman" w:eastAsia="Times New Roman" w:hAnsi="Times New Roman" w:cs="Times New Roman"/>
-          <w:kern w:val="0"/>
-          <w:lang w:eastAsia="ru-RU"/>
-          <w14:ligatures w14:val="none"/>
-        </w:rPr>
-      </w:pPr>
-      <w:r>
-        <w:rPr>
-          <w:rFonts w:ascii="Times New Roman" w:eastAsia="Times New Roman" w:hAnsi="Times New Roman" w:cs="Times New Roman"/>
-          <w:b/>
-          <w:bCs/>
+          <w:color w:val="00B050"/>
+          <w:kern w:val="0"/>
+          <w:lang w:eastAsia="ru-RU"/>
+          <w14:ligatures w14:val="none"/>
+        </w:rPr>
+      </w:pPr>
+      <w:r>
+        <w:rPr>
+          <w:rFonts w:ascii="Times New Roman" w:eastAsia="Times New Roman" w:hAnsi="Times New Roman" w:cs="Times New Roman"/>
+          <w:b/>
+          <w:bCs/>
+          <w:color w:val="00B050"/>
           <w:kern w:val="0"/>
           <w:lang w:eastAsia="ru-RU"/>
           <w14:ligatures w14:val="none"/>
@@ -5963,17 +6083,19 @@
       <w:r>
         <w:rPr>
           <w:rFonts w:ascii="Times New Roman" w:eastAsia="Times New Roman" w:hAnsi="Times New Roman" w:cs="Times New Roman"/>
-          <w:kern w:val="0"/>
-          <w:lang w:eastAsia="ru-RU"/>
-          <w14:ligatures w14:val="none"/>
-        </w:rPr>
-        <w:br/>
-      </w:r>
-      <w:r>
-        <w:rPr>
-          <w:rFonts w:ascii="Times New Roman" w:eastAsia="Times New Roman" w:hAnsi="Times New Roman" w:cs="Times New Roman"/>
-          <w:i/>
-          <w:iCs/>
+          <w:color w:val="00B050"/>
+          <w:kern w:val="0"/>
+          <w:lang w:eastAsia="ru-RU"/>
+          <w14:ligatures w14:val="none"/>
+        </w:rPr>
+        <w:br/>
+      </w:r>
+      <w:r>
+        <w:rPr>
+          <w:rFonts w:ascii="Times New Roman" w:eastAsia="Times New Roman" w:hAnsi="Times New Roman" w:cs="Times New Roman"/>
+          <w:i/>
+          <w:iCs/>
+          <w:color w:val="00B050"/>
           <w:kern w:val="0"/>
           <w:lang w:eastAsia="ru-RU"/>
           <w14:ligatures w14:val="none"/>
@@ -5986,6 +6108,7 @@
           <w:rFonts w:ascii="Times New Roman" w:eastAsia="Times New Roman" w:hAnsi="Times New Roman" w:cs="Times New Roman"/>
           <w:i/>
           <w:iCs/>
+          <w:color w:val="00B050"/>
           <w:kern w:val="0"/>
           <w:lang w:eastAsia="ru-RU"/>
           <w14:ligatures w14:val="none"/>
@@ -5995,6 +6118,7 @@
       <w:r>
         <w:rPr>
           <w:rFonts w:ascii="Times New Roman" w:eastAsia="Times New Roman" w:hAnsi="Times New Roman" w:cs="Times New Roman"/>
+          <w:color w:val="00B050"/>
           <w:kern w:val="0"/>
           <w:lang w:eastAsia="ru-RU"/>
           <w14:ligatures w14:val="none"/>
@@ -6005,6 +6129,7 @@
       <w:r>
         <w:rPr>
           <w:rFonts w:ascii="Times New Roman" w:eastAsia="Times New Roman" w:hAnsi="Times New Roman" w:cs="Times New Roman"/>
+          <w:color w:val="00B050"/>
           <w:kern w:val="0"/>
           <w:lang w:eastAsia="ru-RU"/>
           <w14:ligatures w14:val="none"/>
@@ -6014,17 +6139,19 @@
       <w:r>
         <w:rPr>
           <w:rFonts w:ascii="Times New Roman" w:eastAsia="Times New Roman" w:hAnsi="Times New Roman" w:cs="Times New Roman"/>
-          <w:kern w:val="0"/>
-          <w:lang w:eastAsia="ru-RU"/>
-          <w14:ligatures w14:val="none"/>
-        </w:rPr>
-        <w:br/>
-      </w:r>
-      <w:r>
-        <w:rPr>
-          <w:rFonts w:ascii="Times New Roman" w:eastAsia="Times New Roman" w:hAnsi="Times New Roman" w:cs="Times New Roman"/>
-          <w:i/>
-          <w:iCs/>
+          <w:color w:val="00B050"/>
+          <w:kern w:val="0"/>
+          <w:lang w:eastAsia="ru-RU"/>
+          <w14:ligatures w14:val="none"/>
+        </w:rPr>
+        <w:br/>
+      </w:r>
+      <w:r>
+        <w:rPr>
+          <w:rFonts w:ascii="Times New Roman" w:eastAsia="Times New Roman" w:hAnsi="Times New Roman" w:cs="Times New Roman"/>
+          <w:i/>
+          <w:iCs/>
+          <w:color w:val="00B050"/>
           <w:kern w:val="0"/>
           <w:lang w:eastAsia="ru-RU"/>
           <w14:ligatures w14:val="none"/>
@@ -6034,6 +6161,7 @@
       <w:r>
         <w:rPr>
           <w:rFonts w:ascii="Times New Roman" w:eastAsia="Times New Roman" w:hAnsi="Times New Roman" w:cs="Times New Roman"/>
+          <w:color w:val="00B050"/>
           <w:kern w:val="0"/>
           <w:lang w:eastAsia="ru-RU"/>
           <w14:ligatures w14:val="none"/>
@@ -6050,16 +6178,18 @@
         <w:spacing w:before="100" w:beforeAutospacing="1" w:after="100" w:afterAutospacing="1" w:line="240" w:lineRule="auto"/>
         <w:rPr>
           <w:rFonts w:ascii="Times New Roman" w:eastAsia="Times New Roman" w:hAnsi="Times New Roman" w:cs="Times New Roman"/>
-          <w:kern w:val="0"/>
-          <w:lang w:eastAsia="ru-RU"/>
-          <w14:ligatures w14:val="none"/>
-        </w:rPr>
-      </w:pPr>
-      <w:r>
-        <w:rPr>
-          <w:rFonts w:ascii="Times New Roman" w:eastAsia="Times New Roman" w:hAnsi="Times New Roman" w:cs="Times New Roman"/>
-          <w:b/>
-          <w:bCs/>
+          <w:color w:val="00B050"/>
+          <w:kern w:val="0"/>
+          <w:lang w:eastAsia="ru-RU"/>
+          <w14:ligatures w14:val="none"/>
+        </w:rPr>
+      </w:pPr>
+      <w:r>
+        <w:rPr>
+          <w:rFonts w:ascii="Times New Roman" w:eastAsia="Times New Roman" w:hAnsi="Times New Roman" w:cs="Times New Roman"/>
+          <w:b/>
+          <w:bCs/>
+          <w:color w:val="00B050"/>
           <w:kern w:val="0"/>
           <w:lang w:eastAsia="ru-RU"/>
           <w14:ligatures w14:val="none"/>
@@ -6072,6 +6202,7 @@
           <w:rFonts w:ascii="Times New Roman" w:eastAsia="Times New Roman" w:hAnsi="Times New Roman" w:cs="Times New Roman"/>
           <w:b/>
           <w:bCs/>
+          <w:color w:val="00B050"/>
           <w:kern w:val="0"/>
           <w:lang w:eastAsia="ru-RU"/>
           <w14:ligatures w14:val="none"/>
@@ -6084,6 +6215,7 @@
           <w:rFonts w:ascii="Times New Roman" w:eastAsia="Times New Roman" w:hAnsi="Times New Roman" w:cs="Times New Roman"/>
           <w:b/>
           <w:bCs/>
+          <w:color w:val="00B050"/>
           <w:kern w:val="0"/>
           <w:lang w:eastAsia="ru-RU"/>
           <w14:ligatures w14:val="none"/>
@@ -6093,17 +6225,19 @@
       <w:r>
         <w:rPr>
           <w:rFonts w:ascii="Times New Roman" w:eastAsia="Times New Roman" w:hAnsi="Times New Roman" w:cs="Times New Roman"/>
-          <w:kern w:val="0"/>
-          <w:lang w:eastAsia="ru-RU"/>
-          <w14:ligatures w14:val="none"/>
-        </w:rPr>
-        <w:br/>
-      </w:r>
-      <w:r>
-        <w:rPr>
-          <w:rFonts w:ascii="Times New Roman" w:eastAsia="Times New Roman" w:hAnsi="Times New Roman" w:cs="Times New Roman"/>
-          <w:i/>
-          <w:iCs/>
+          <w:color w:val="00B050"/>
+          <w:kern w:val="0"/>
+          <w:lang w:eastAsia="ru-RU"/>
+          <w14:ligatures w14:val="none"/>
+        </w:rPr>
+        <w:br/>
+      </w:r>
+      <w:r>
+        <w:rPr>
+          <w:rFonts w:ascii="Times New Roman" w:eastAsia="Times New Roman" w:hAnsi="Times New Roman" w:cs="Times New Roman"/>
+          <w:i/>
+          <w:iCs/>
+          <w:color w:val="00B050"/>
           <w:kern w:val="0"/>
           <w:lang w:eastAsia="ru-RU"/>
           <w14:ligatures w14:val="none"/>
@@ -6113,6 +6247,7 @@
       <w:r>
         <w:rPr>
           <w:rFonts w:ascii="Times New Roman" w:eastAsia="Times New Roman" w:hAnsi="Times New Roman" w:cs="Times New Roman"/>
+          <w:color w:val="00B050"/>
           <w:kern w:val="0"/>
           <w:lang w:eastAsia="ru-RU"/>
           <w14:ligatures w14:val="none"/>
@@ -6122,6 +6257,7 @@
       <w:r>
         <w:rPr>
           <w:rFonts w:ascii="Courier New" w:eastAsia="Times New Roman" w:hAnsi="Courier New" w:cs="Courier New"/>
+          <w:color w:val="00B050"/>
           <w:kern w:val="0"/>
           <w:sz w:val="20"/>
           <w:szCs w:val="20"/>
@@ -6133,6 +6269,7 @@
       <w:r>
         <w:rPr>
           <w:rFonts w:ascii="Times New Roman" w:eastAsia="Times New Roman" w:hAnsi="Times New Roman" w:cs="Times New Roman"/>
+          <w:color w:val="00B050"/>
           <w:kern w:val="0"/>
           <w:lang w:eastAsia="ru-RU"/>
           <w14:ligatures w14:val="none"/>
@@ -6142,17 +6279,19 @@
       <w:r>
         <w:rPr>
           <w:rFonts w:ascii="Times New Roman" w:eastAsia="Times New Roman" w:hAnsi="Times New Roman" w:cs="Times New Roman"/>
-          <w:kern w:val="0"/>
-          <w:lang w:eastAsia="ru-RU"/>
-          <w14:ligatures w14:val="none"/>
-        </w:rPr>
-        <w:br/>
-      </w:r>
-      <w:r>
-        <w:rPr>
-          <w:rFonts w:ascii="Times New Roman" w:eastAsia="Times New Roman" w:hAnsi="Times New Roman" w:cs="Times New Roman"/>
-          <w:i/>
-          <w:iCs/>
+          <w:color w:val="00B050"/>
+          <w:kern w:val="0"/>
+          <w:lang w:eastAsia="ru-RU"/>
+          <w14:ligatures w14:val="none"/>
+        </w:rPr>
+        <w:br/>
+      </w:r>
+      <w:r>
+        <w:rPr>
+          <w:rFonts w:ascii="Times New Roman" w:eastAsia="Times New Roman" w:hAnsi="Times New Roman" w:cs="Times New Roman"/>
+          <w:i/>
+          <w:iCs/>
+          <w:color w:val="00B050"/>
           <w:kern w:val="0"/>
           <w:lang w:eastAsia="ru-RU"/>
           <w14:ligatures w14:val="none"/>
@@ -6162,6 +6301,7 @@
       <w:r>
         <w:rPr>
           <w:rFonts w:ascii="Times New Roman" w:eastAsia="Times New Roman" w:hAnsi="Times New Roman" w:cs="Times New Roman"/>
+          <w:color w:val="00B050"/>
           <w:kern w:val="0"/>
           <w:lang w:eastAsia="ru-RU"/>
           <w14:ligatures w14:val="none"/>
@@ -6178,16 +6318,18 @@
         <w:spacing w:before="100" w:beforeAutospacing="1" w:after="100" w:afterAutospacing="1" w:line="240" w:lineRule="auto"/>
         <w:rPr>
           <w:rFonts w:ascii="Times New Roman" w:eastAsia="Times New Roman" w:hAnsi="Times New Roman" w:cs="Times New Roman"/>
-          <w:kern w:val="0"/>
-          <w:lang w:eastAsia="ru-RU"/>
-          <w14:ligatures w14:val="none"/>
-        </w:rPr>
-      </w:pPr>
-      <w:r>
-        <w:rPr>
-          <w:rFonts w:ascii="Times New Roman" w:eastAsia="Times New Roman" w:hAnsi="Times New Roman" w:cs="Times New Roman"/>
-          <w:b/>
-          <w:bCs/>
+          <w:color w:val="00B050"/>
+          <w:kern w:val="0"/>
+          <w:lang w:eastAsia="ru-RU"/>
+          <w14:ligatures w14:val="none"/>
+        </w:rPr>
+      </w:pPr>
+      <w:r>
+        <w:rPr>
+          <w:rFonts w:ascii="Times New Roman" w:eastAsia="Times New Roman" w:hAnsi="Times New Roman" w:cs="Times New Roman"/>
+          <w:b/>
+          <w:bCs/>
+          <w:color w:val="00B050"/>
           <w:kern w:val="0"/>
           <w:lang w:eastAsia="ru-RU"/>
           <w14:ligatures w14:val="none"/>
@@ -6200,6 +6342,7 @@
           <w:rFonts w:ascii="Times New Roman" w:eastAsia="Times New Roman" w:hAnsi="Times New Roman" w:cs="Times New Roman"/>
           <w:b/>
           <w:bCs/>
+          <w:color w:val="00B050"/>
           <w:kern w:val="0"/>
           <w:lang w:eastAsia="ru-RU"/>
           <w14:ligatures w14:val="none"/>
@@ -6212,6 +6355,7 @@
           <w:rFonts w:ascii="Times New Roman" w:eastAsia="Times New Roman" w:hAnsi="Times New Roman" w:cs="Times New Roman"/>
           <w:b/>
           <w:bCs/>
+          <w:color w:val="00B050"/>
           <w:kern w:val="0"/>
           <w:lang w:eastAsia="ru-RU"/>
           <w14:ligatures w14:val="none"/>
@@ -6221,17 +6365,19 @@
       <w:r>
         <w:rPr>
           <w:rFonts w:ascii="Times New Roman" w:eastAsia="Times New Roman" w:hAnsi="Times New Roman" w:cs="Times New Roman"/>
-          <w:kern w:val="0"/>
-          <w:lang w:eastAsia="ru-RU"/>
-          <w14:ligatures w14:val="none"/>
-        </w:rPr>
-        <w:br/>
-      </w:r>
-      <w:r>
-        <w:rPr>
-          <w:rFonts w:ascii="Times New Roman" w:eastAsia="Times New Roman" w:hAnsi="Times New Roman" w:cs="Times New Roman"/>
-          <w:i/>
-          <w:iCs/>
+          <w:color w:val="00B050"/>
+          <w:kern w:val="0"/>
+          <w:lang w:eastAsia="ru-RU"/>
+          <w14:ligatures w14:val="none"/>
+        </w:rPr>
+        <w:br/>
+      </w:r>
+      <w:r>
+        <w:rPr>
+          <w:rFonts w:ascii="Times New Roman" w:eastAsia="Times New Roman" w:hAnsi="Times New Roman" w:cs="Times New Roman"/>
+          <w:i/>
+          <w:iCs/>
+          <w:color w:val="00B050"/>
           <w:kern w:val="0"/>
           <w:lang w:eastAsia="ru-RU"/>
           <w14:ligatures w14:val="none"/>
@@ -6241,6 +6387,7 @@
       <w:r>
         <w:rPr>
           <w:rFonts w:ascii="Times New Roman" w:eastAsia="Times New Roman" w:hAnsi="Times New Roman" w:cs="Times New Roman"/>
+          <w:color w:val="00B050"/>
           <w:kern w:val="0"/>
           <w:lang w:eastAsia="ru-RU"/>
           <w14:ligatures w14:val="none"/>
@@ -6251,6 +6398,7 @@
       <w:r>
         <w:rPr>
           <w:rFonts w:ascii="Times New Roman" w:eastAsia="Times New Roman" w:hAnsi="Times New Roman" w:cs="Times New Roman"/>
+          <w:color w:val="00B050"/>
           <w:kern w:val="0"/>
           <w:lang w:eastAsia="ru-RU"/>
           <w14:ligatures w14:val="none"/>
@@ -6261,6 +6409,7 @@
       <w:r>
         <w:rPr>
           <w:rFonts w:ascii="Times New Roman" w:eastAsia="Times New Roman" w:hAnsi="Times New Roman" w:cs="Times New Roman"/>
+          <w:color w:val="00B050"/>
           <w:kern w:val="0"/>
           <w:lang w:eastAsia="ru-RU"/>
           <w14:ligatures w14:val="none"/>
@@ -6270,17 +6419,19 @@
       <w:r>
         <w:rPr>
           <w:rFonts w:ascii="Times New Roman" w:eastAsia="Times New Roman" w:hAnsi="Times New Roman" w:cs="Times New Roman"/>
-          <w:kern w:val="0"/>
-          <w:lang w:eastAsia="ru-RU"/>
-          <w14:ligatures w14:val="none"/>
-        </w:rPr>
-        <w:br/>
-      </w:r>
-      <w:r>
-        <w:rPr>
-          <w:rFonts w:ascii="Times New Roman" w:eastAsia="Times New Roman" w:hAnsi="Times New Roman" w:cs="Times New Roman"/>
-          <w:i/>
-          <w:iCs/>
+          <w:color w:val="00B050"/>
+          <w:kern w:val="0"/>
+          <w:lang w:eastAsia="ru-RU"/>
+          <w14:ligatures w14:val="none"/>
+        </w:rPr>
+        <w:br/>
+      </w:r>
+      <w:r>
+        <w:rPr>
+          <w:rFonts w:ascii="Times New Roman" w:eastAsia="Times New Roman" w:hAnsi="Times New Roman" w:cs="Times New Roman"/>
+          <w:i/>
+          <w:iCs/>
+          <w:color w:val="00B050"/>
           <w:kern w:val="0"/>
           <w:lang w:eastAsia="ru-RU"/>
           <w14:ligatures w14:val="none"/>
@@ -6294,14 +6445,16 @@
         <w:ind w:left="1440"/>
         <w:rPr>
           <w:rFonts w:ascii="Times New Roman" w:eastAsia="Times New Roman" w:hAnsi="Times New Roman" w:cs="Times New Roman"/>
-          <w:kern w:val="0"/>
-          <w:lang w:eastAsia="ru-RU"/>
-          <w14:ligatures w14:val="none"/>
-        </w:rPr>
-      </w:pPr>
-      <w:r>
-        <w:rPr>
-          <w:rFonts w:ascii="Times New Roman" w:eastAsia="Times New Roman" w:hAnsi="Times New Roman" w:cs="Times New Roman"/>
+          <w:color w:val="00B050"/>
+          <w:kern w:val="0"/>
+          <w:lang w:eastAsia="ru-RU"/>
+          <w14:ligatures w14:val="none"/>
+        </w:rPr>
+      </w:pPr>
+      <w:r>
+        <w:rPr>
+          <w:rFonts w:ascii="Times New Roman" w:eastAsia="Times New Roman" w:hAnsi="Times New Roman" w:cs="Times New Roman"/>
+          <w:color w:val="00B050"/>
           <w:kern w:val="0"/>
           <w:lang w:eastAsia="ru-RU"/>
           <w14:ligatures w14:val="none"/>
@@ -6312,6 +6465,7 @@
       <w:r>
         <w:rPr>
           <w:rFonts w:ascii="Times New Roman" w:eastAsia="Times New Roman" w:hAnsi="Times New Roman" w:cs="Times New Roman"/>
+          <w:color w:val="00B050"/>
           <w:kern w:val="0"/>
           <w:lang w:eastAsia="ru-RU"/>
           <w14:ligatures w14:val="none"/>
@@ -6322,6 +6476,7 @@
       <w:r>
         <w:rPr>
           <w:rFonts w:ascii="Times New Roman" w:eastAsia="Times New Roman" w:hAnsi="Times New Roman" w:cs="Times New Roman"/>
+          <w:color w:val="00B050"/>
           <w:kern w:val="0"/>
           <w:lang w:eastAsia="ru-RU"/>
           <w14:ligatures w14:val="none"/>
@@ -6332,6 +6487,7 @@
       <w:r>
         <w:rPr>
           <w:rFonts w:ascii="Times New Roman" w:eastAsia="Times New Roman" w:hAnsi="Times New Roman" w:cs="Times New Roman"/>
+          <w:color w:val="00B050"/>
           <w:kern w:val="0"/>
           <w:lang w:eastAsia="ru-RU"/>
           <w14:ligatures w14:val="none"/>
@@ -6342,6 +6498,7 @@
       <w:r>
         <w:rPr>
           <w:rFonts w:ascii="Times New Roman" w:eastAsia="Times New Roman" w:hAnsi="Times New Roman" w:cs="Times New Roman"/>
+          <w:color w:val="00B050"/>
           <w:kern w:val="0"/>
           <w:lang w:eastAsia="ru-RU"/>
           <w14:ligatures w14:val="none"/>
@@ -6351,17 +6508,19 @@
       <w:r>
         <w:rPr>
           <w:rFonts w:ascii="Times New Roman" w:eastAsia="Times New Roman" w:hAnsi="Times New Roman" w:cs="Times New Roman"/>
-          <w:kern w:val="0"/>
-          <w:lang w:eastAsia="ru-RU"/>
-          <w14:ligatures w14:val="none"/>
-        </w:rPr>
-        <w:br/>
-      </w:r>
-      <w:r>
-        <w:rPr>
-          <w:rFonts w:ascii="Times New Roman" w:eastAsia="Times New Roman" w:hAnsi="Times New Roman" w:cs="Times New Roman"/>
-          <w:i/>
-          <w:iCs/>
+          <w:color w:val="00B050"/>
+          <w:kern w:val="0"/>
+          <w:lang w:eastAsia="ru-RU"/>
+          <w14:ligatures w14:val="none"/>
+        </w:rPr>
+        <w:br/>
+      </w:r>
+      <w:r>
+        <w:rPr>
+          <w:rFonts w:ascii="Times New Roman" w:eastAsia="Times New Roman" w:hAnsi="Times New Roman" w:cs="Times New Roman"/>
+          <w:i/>
+          <w:iCs/>
+          <w:color w:val="00B050"/>
           <w:kern w:val="0"/>
           <w:lang w:eastAsia="ru-RU"/>
           <w14:ligatures w14:val="none"/>
@@ -6371,6 +6530,7 @@
       <w:r>
         <w:rPr>
           <w:rFonts w:ascii="Times New Roman" w:eastAsia="Times New Roman" w:hAnsi="Times New Roman" w:cs="Times New Roman"/>
+          <w:color w:val="00B050"/>
           <w:kern w:val="0"/>
           <w:lang w:eastAsia="ru-RU"/>
           <w14:ligatures w14:val="none"/>
@@ -6387,16 +6547,18 @@
         <w:spacing w:before="100" w:beforeAutospacing="1" w:after="100" w:afterAutospacing="1" w:line="240" w:lineRule="auto"/>
         <w:rPr>
           <w:rFonts w:ascii="Times New Roman" w:eastAsia="Times New Roman" w:hAnsi="Times New Roman" w:cs="Times New Roman"/>
-          <w:kern w:val="0"/>
-          <w:lang w:eastAsia="ru-RU"/>
-          <w14:ligatures w14:val="none"/>
-        </w:rPr>
-      </w:pPr>
-      <w:r>
-        <w:rPr>
-          <w:rFonts w:ascii="Times New Roman" w:eastAsia="Times New Roman" w:hAnsi="Times New Roman" w:cs="Times New Roman"/>
-          <w:b/>
-          <w:bCs/>
+          <w:color w:val="00B050"/>
+          <w:kern w:val="0"/>
+          <w:lang w:eastAsia="ru-RU"/>
+          <w14:ligatures w14:val="none"/>
+        </w:rPr>
+      </w:pPr>
+      <w:r>
+        <w:rPr>
+          <w:rFonts w:ascii="Times New Roman" w:eastAsia="Times New Roman" w:hAnsi="Times New Roman" w:cs="Times New Roman"/>
+          <w:b/>
+          <w:bCs/>
+          <w:color w:val="00B050"/>
           <w:kern w:val="0"/>
           <w:lang w:eastAsia="ru-RU"/>
           <w14:ligatures w14:val="none"/>
@@ -6406,17 +6568,19 @@
       <w:r>
         <w:rPr>
           <w:rFonts w:ascii="Times New Roman" w:eastAsia="Times New Roman" w:hAnsi="Times New Roman" w:cs="Times New Roman"/>
-          <w:kern w:val="0"/>
-          <w:lang w:eastAsia="ru-RU"/>
-          <w14:ligatures w14:val="none"/>
-        </w:rPr>
-        <w:br/>
-      </w:r>
-      <w:r>
-        <w:rPr>
-          <w:rFonts w:ascii="Times New Roman" w:eastAsia="Times New Roman" w:hAnsi="Times New Roman" w:cs="Times New Roman"/>
-          <w:i/>
-          <w:iCs/>
+          <w:color w:val="00B050"/>
+          <w:kern w:val="0"/>
+          <w:lang w:eastAsia="ru-RU"/>
+          <w14:ligatures w14:val="none"/>
+        </w:rPr>
+        <w:br/>
+      </w:r>
+      <w:r>
+        <w:rPr>
+          <w:rFonts w:ascii="Times New Roman" w:eastAsia="Times New Roman" w:hAnsi="Times New Roman" w:cs="Times New Roman"/>
+          <w:i/>
+          <w:iCs/>
+          <w:color w:val="00B050"/>
           <w:kern w:val="0"/>
           <w:lang w:eastAsia="ru-RU"/>
           <w14:ligatures w14:val="none"/>
@@ -6426,6 +6590,7 @@
       <w:r>
         <w:rPr>
           <w:rFonts w:ascii="Times New Roman" w:eastAsia="Times New Roman" w:hAnsi="Times New Roman" w:cs="Times New Roman"/>
+          <w:color w:val="00B050"/>
           <w:kern w:val="0"/>
           <w:lang w:eastAsia="ru-RU"/>
           <w14:ligatures w14:val="none"/>
@@ -6435,17 +6600,19 @@
       <w:r>
         <w:rPr>
           <w:rFonts w:ascii="Times New Roman" w:eastAsia="Times New Roman" w:hAnsi="Times New Roman" w:cs="Times New Roman"/>
-          <w:kern w:val="0"/>
-          <w:lang w:eastAsia="ru-RU"/>
-          <w14:ligatures w14:val="none"/>
-        </w:rPr>
-        <w:br/>
-      </w:r>
-      <w:r>
-        <w:rPr>
-          <w:rFonts w:ascii="Times New Roman" w:eastAsia="Times New Roman" w:hAnsi="Times New Roman" w:cs="Times New Roman"/>
-          <w:i/>
-          <w:iCs/>
+          <w:color w:val="00B050"/>
+          <w:kern w:val="0"/>
+          <w:lang w:eastAsia="ru-RU"/>
+          <w14:ligatures w14:val="none"/>
+        </w:rPr>
+        <w:br/>
+      </w:r>
+      <w:r>
+        <w:rPr>
+          <w:rFonts w:ascii="Times New Roman" w:eastAsia="Times New Roman" w:hAnsi="Times New Roman" w:cs="Times New Roman"/>
+          <w:i/>
+          <w:iCs/>
+          <w:color w:val="00B050"/>
           <w:kern w:val="0"/>
           <w:lang w:eastAsia="ru-RU"/>
           <w14:ligatures w14:val="none"/>
@@ -6455,6 +6622,7 @@
       <w:r>
         <w:rPr>
           <w:rFonts w:ascii="Times New Roman" w:eastAsia="Times New Roman" w:hAnsi="Times New Roman" w:cs="Times New Roman"/>
+          <w:color w:val="00B050"/>
           <w:kern w:val="0"/>
           <w:lang w:eastAsia="ru-RU"/>
           <w14:ligatures w14:val="none"/>
@@ -6471,16 +6639,18 @@
         <w:spacing w:before="100" w:beforeAutospacing="1" w:after="100" w:afterAutospacing="1" w:line="240" w:lineRule="auto"/>
         <w:rPr>
           <w:rFonts w:ascii="Times New Roman" w:eastAsia="Times New Roman" w:hAnsi="Times New Roman" w:cs="Times New Roman"/>
-          <w:kern w:val="0"/>
-          <w:lang w:eastAsia="ru-RU"/>
-          <w14:ligatures w14:val="none"/>
-        </w:rPr>
-      </w:pPr>
-      <w:r>
-        <w:rPr>
-          <w:rFonts w:ascii="Times New Roman" w:eastAsia="Times New Roman" w:hAnsi="Times New Roman" w:cs="Times New Roman"/>
-          <w:b/>
-          <w:bCs/>
+          <w:color w:val="00B050"/>
+          <w:kern w:val="0"/>
+          <w:lang w:eastAsia="ru-RU"/>
+          <w14:ligatures w14:val="none"/>
+        </w:rPr>
+      </w:pPr>
+      <w:r>
+        <w:rPr>
+          <w:rFonts w:ascii="Times New Roman" w:eastAsia="Times New Roman" w:hAnsi="Times New Roman" w:cs="Times New Roman"/>
+          <w:b/>
+          <w:bCs/>
+          <w:color w:val="00B050"/>
           <w:kern w:val="0"/>
           <w:lang w:eastAsia="ru-RU"/>
           <w14:ligatures w14:val="none"/>
@@ -6493,6 +6663,7 @@
           <w:rFonts w:ascii="Times New Roman" w:eastAsia="Times New Roman" w:hAnsi="Times New Roman" w:cs="Times New Roman"/>
           <w:b/>
           <w:bCs/>
+          <w:color w:val="00B050"/>
           <w:kern w:val="0"/>
           <w:lang w:eastAsia="ru-RU"/>
           <w14:ligatures w14:val="none"/>
@@ -6505,6 +6676,7 @@
           <w:rFonts w:ascii="Times New Roman" w:eastAsia="Times New Roman" w:hAnsi="Times New Roman" w:cs="Times New Roman"/>
           <w:b/>
           <w:bCs/>
+          <w:color w:val="00B050"/>
           <w:kern w:val="0"/>
           <w:lang w:eastAsia="ru-RU"/>
           <w14:ligatures w14:val="none"/>
@@ -6517,6 +6689,7 @@
           <w:rFonts w:ascii="Times New Roman" w:eastAsia="Times New Roman" w:hAnsi="Times New Roman" w:cs="Times New Roman"/>
           <w:b/>
           <w:bCs/>
+          <w:color w:val="00B050"/>
           <w:kern w:val="0"/>
           <w:lang w:eastAsia="ru-RU"/>
           <w14:ligatures w14:val="none"/>
@@ -6529,6 +6702,7 @@
           <w:rFonts w:ascii="Times New Roman" w:eastAsia="Times New Roman" w:hAnsi="Times New Roman" w:cs="Times New Roman"/>
           <w:b/>
           <w:bCs/>
+          <w:color w:val="00B050"/>
           <w:kern w:val="0"/>
           <w:lang w:eastAsia="ru-RU"/>
           <w14:ligatures w14:val="none"/>
@@ -6538,17 +6712,19 @@
       <w:r>
         <w:rPr>
           <w:rFonts w:ascii="Times New Roman" w:eastAsia="Times New Roman" w:hAnsi="Times New Roman" w:cs="Times New Roman"/>
-          <w:kern w:val="0"/>
-          <w:lang w:eastAsia="ru-RU"/>
-          <w14:ligatures w14:val="none"/>
-        </w:rPr>
-        <w:br/>
-      </w:r>
-      <w:r>
-        <w:rPr>
-          <w:rFonts w:ascii="Times New Roman" w:eastAsia="Times New Roman" w:hAnsi="Times New Roman" w:cs="Times New Roman"/>
-          <w:i/>
-          <w:iCs/>
+          <w:color w:val="00B050"/>
+          <w:kern w:val="0"/>
+          <w:lang w:eastAsia="ru-RU"/>
+          <w14:ligatures w14:val="none"/>
+        </w:rPr>
+        <w:br/>
+      </w:r>
+      <w:r>
+        <w:rPr>
+          <w:rFonts w:ascii="Times New Roman" w:eastAsia="Times New Roman" w:hAnsi="Times New Roman" w:cs="Times New Roman"/>
+          <w:i/>
+          <w:iCs/>
+          <w:color w:val="00B050"/>
           <w:kern w:val="0"/>
           <w:lang w:eastAsia="ru-RU"/>
           <w14:ligatures w14:val="none"/>
@@ -6558,6 +6734,7 @@
       <w:r>
         <w:rPr>
           <w:rFonts w:ascii="Times New Roman" w:eastAsia="Times New Roman" w:hAnsi="Times New Roman" w:cs="Times New Roman"/>
+          <w:color w:val="00B050"/>
           <w:kern w:val="0"/>
           <w:lang w:eastAsia="ru-RU"/>
           <w14:ligatures w14:val="none"/>
@@ -6567,17 +6744,19 @@
       <w:r>
         <w:rPr>
           <w:rFonts w:ascii="Times New Roman" w:eastAsia="Times New Roman" w:hAnsi="Times New Roman" w:cs="Times New Roman"/>
-          <w:kern w:val="0"/>
-          <w:lang w:eastAsia="ru-RU"/>
-          <w14:ligatures w14:val="none"/>
-        </w:rPr>
-        <w:br/>
-      </w:r>
-      <w:r>
-        <w:rPr>
-          <w:rFonts w:ascii="Times New Roman" w:eastAsia="Times New Roman" w:hAnsi="Times New Roman" w:cs="Times New Roman"/>
-          <w:i/>
-          <w:iCs/>
+          <w:color w:val="00B050"/>
+          <w:kern w:val="0"/>
+          <w:lang w:eastAsia="ru-RU"/>
+          <w14:ligatures w14:val="none"/>
+        </w:rPr>
+        <w:br/>
+      </w:r>
+      <w:r>
+        <w:rPr>
+          <w:rFonts w:ascii="Times New Roman" w:eastAsia="Times New Roman" w:hAnsi="Times New Roman" w:cs="Times New Roman"/>
+          <w:i/>
+          <w:iCs/>
+          <w:color w:val="00B050"/>
           <w:kern w:val="0"/>
           <w:lang w:eastAsia="ru-RU"/>
           <w14:ligatures w14:val="none"/>
@@ -6587,6 +6766,7 @@
       <w:r>
         <w:rPr>
           <w:rFonts w:ascii="Times New Roman" w:eastAsia="Times New Roman" w:hAnsi="Times New Roman" w:cs="Times New Roman"/>
+          <w:color w:val="00B050"/>
           <w:kern w:val="0"/>
           <w:lang w:eastAsia="ru-RU"/>
           <w14:ligatures w14:val="none"/>
@@ -6603,16 +6783,18 @@
         <w:spacing w:before="100" w:beforeAutospacing="1" w:after="100" w:afterAutospacing="1" w:line="240" w:lineRule="auto"/>
         <w:rPr>
           <w:rFonts w:ascii="Times New Roman" w:eastAsia="Times New Roman" w:hAnsi="Times New Roman" w:cs="Times New Roman"/>
-          <w:kern w:val="0"/>
-          <w:lang w:eastAsia="ru-RU"/>
-          <w14:ligatures w14:val="none"/>
-        </w:rPr>
-      </w:pPr>
-      <w:r>
-        <w:rPr>
-          <w:rFonts w:ascii="Times New Roman" w:eastAsia="Times New Roman" w:hAnsi="Times New Roman" w:cs="Times New Roman"/>
-          <w:b/>
-          <w:bCs/>
+          <w:color w:val="00B050"/>
+          <w:kern w:val="0"/>
+          <w:lang w:eastAsia="ru-RU"/>
+          <w14:ligatures w14:val="none"/>
+        </w:rPr>
+      </w:pPr>
+      <w:r>
+        <w:rPr>
+          <w:rFonts w:ascii="Times New Roman" w:eastAsia="Times New Roman" w:hAnsi="Times New Roman" w:cs="Times New Roman"/>
+          <w:b/>
+          <w:bCs/>
+          <w:color w:val="00B050"/>
           <w:kern w:val="0"/>
           <w:lang w:eastAsia="ru-RU"/>
           <w14:ligatures w14:val="none"/>
@@ -6622,17 +6804,19 @@
       <w:r>
         <w:rPr>
           <w:rFonts w:ascii="Times New Roman" w:eastAsia="Times New Roman" w:hAnsi="Times New Roman" w:cs="Times New Roman"/>
-          <w:kern w:val="0"/>
-          <w:lang w:eastAsia="ru-RU"/>
-          <w14:ligatures w14:val="none"/>
-        </w:rPr>
-        <w:br/>
-      </w:r>
-      <w:r>
-        <w:rPr>
-          <w:rFonts w:ascii="Times New Roman" w:eastAsia="Times New Roman" w:hAnsi="Times New Roman" w:cs="Times New Roman"/>
-          <w:i/>
-          <w:iCs/>
+          <w:color w:val="00B050"/>
+          <w:kern w:val="0"/>
+          <w:lang w:eastAsia="ru-RU"/>
+          <w14:ligatures w14:val="none"/>
+        </w:rPr>
+        <w:br/>
+      </w:r>
+      <w:r>
+        <w:rPr>
+          <w:rFonts w:ascii="Times New Roman" w:eastAsia="Times New Roman" w:hAnsi="Times New Roman" w:cs="Times New Roman"/>
+          <w:i/>
+          <w:iCs/>
+          <w:color w:val="00B050"/>
           <w:kern w:val="0"/>
           <w:lang w:eastAsia="ru-RU"/>
           <w14:ligatures w14:val="none"/>
@@ -6645,6 +6829,7 @@
           <w:rFonts w:ascii="Times New Roman" w:eastAsia="Times New Roman" w:hAnsi="Times New Roman" w:cs="Times New Roman"/>
           <w:i/>
           <w:iCs/>
+          <w:color w:val="00B050"/>
           <w:kern w:val="0"/>
           <w:lang w:eastAsia="ru-RU"/>
           <w14:ligatures w14:val="none"/>
@@ -6654,6 +6839,7 @@
       <w:r>
         <w:rPr>
           <w:rFonts w:ascii="Times New Roman" w:eastAsia="Times New Roman" w:hAnsi="Times New Roman" w:cs="Times New Roman"/>
+          <w:color w:val="00B050"/>
           <w:kern w:val="0"/>
           <w:lang w:eastAsia="ru-RU"/>
           <w14:ligatures w14:val="none"/>
@@ -6664,6 +6850,7 @@
       <w:r>
         <w:rPr>
           <w:rFonts w:ascii="Times New Roman" w:eastAsia="Times New Roman" w:hAnsi="Times New Roman" w:cs="Times New Roman"/>
+          <w:color w:val="00B050"/>
           <w:kern w:val="0"/>
           <w:lang w:eastAsia="ru-RU"/>
           <w14:ligatures w14:val="none"/>
@@ -6673,17 +6860,19 @@
       <w:r>
         <w:rPr>
           <w:rFonts w:ascii="Times New Roman" w:eastAsia="Times New Roman" w:hAnsi="Times New Roman" w:cs="Times New Roman"/>
-          <w:kern w:val="0"/>
-          <w:lang w:eastAsia="ru-RU"/>
-          <w14:ligatures w14:val="none"/>
-        </w:rPr>
-        <w:br/>
-      </w:r>
-      <w:r>
-        <w:rPr>
-          <w:rFonts w:ascii="Times New Roman" w:eastAsia="Times New Roman" w:hAnsi="Times New Roman" w:cs="Times New Roman"/>
-          <w:i/>
-          <w:iCs/>
+          <w:color w:val="00B050"/>
+          <w:kern w:val="0"/>
+          <w:lang w:eastAsia="ru-RU"/>
+          <w14:ligatures w14:val="none"/>
+        </w:rPr>
+        <w:br/>
+      </w:r>
+      <w:r>
+        <w:rPr>
+          <w:rFonts w:ascii="Times New Roman" w:eastAsia="Times New Roman" w:hAnsi="Times New Roman" w:cs="Times New Roman"/>
+          <w:i/>
+          <w:iCs/>
+          <w:color w:val="00B050"/>
           <w:kern w:val="0"/>
           <w:lang w:eastAsia="ru-RU"/>
           <w14:ligatures w14:val="none"/>
@@ -6693,6 +6882,7 @@
       <w:r>
         <w:rPr>
           <w:rFonts w:ascii="Times New Roman" w:eastAsia="Times New Roman" w:hAnsi="Times New Roman" w:cs="Times New Roman"/>
+          <w:color w:val="00B050"/>
           <w:kern w:val="0"/>
           <w:lang w:eastAsia="ru-RU"/>
           <w14:ligatures w14:val="none"/>
@@ -6709,16 +6899,18 @@
         <w:spacing w:before="100" w:beforeAutospacing="1" w:after="100" w:afterAutospacing="1" w:line="240" w:lineRule="auto"/>
         <w:rPr>
           <w:rFonts w:ascii="Times New Roman" w:eastAsia="Times New Roman" w:hAnsi="Times New Roman" w:cs="Times New Roman"/>
-          <w:kern w:val="0"/>
-          <w:lang w:eastAsia="ru-RU"/>
-          <w14:ligatures w14:val="none"/>
-        </w:rPr>
-      </w:pPr>
-      <w:r>
-        <w:rPr>
-          <w:rFonts w:ascii="Times New Roman" w:eastAsia="Times New Roman" w:hAnsi="Times New Roman" w:cs="Times New Roman"/>
-          <w:b/>
-          <w:bCs/>
+          <w:color w:val="00B050"/>
+          <w:kern w:val="0"/>
+          <w:lang w:eastAsia="ru-RU"/>
+          <w14:ligatures w14:val="none"/>
+        </w:rPr>
+      </w:pPr>
+      <w:r>
+        <w:rPr>
+          <w:rFonts w:ascii="Times New Roman" w:eastAsia="Times New Roman" w:hAnsi="Times New Roman" w:cs="Times New Roman"/>
+          <w:b/>
+          <w:bCs/>
+          <w:color w:val="00B050"/>
           <w:kern w:val="0"/>
           <w:lang w:eastAsia="ru-RU"/>
           <w14:ligatures w14:val="none"/>
@@ -6728,17 +6920,19 @@
       <w:r>
         <w:rPr>
           <w:rFonts w:ascii="Times New Roman" w:eastAsia="Times New Roman" w:hAnsi="Times New Roman" w:cs="Times New Roman"/>
-          <w:kern w:val="0"/>
-          <w:lang w:eastAsia="ru-RU"/>
-          <w14:ligatures w14:val="none"/>
-        </w:rPr>
-        <w:br/>
-      </w:r>
-      <w:r>
-        <w:rPr>
-          <w:rFonts w:ascii="Times New Roman" w:eastAsia="Times New Roman" w:hAnsi="Times New Roman" w:cs="Times New Roman"/>
-          <w:i/>
-          <w:iCs/>
+          <w:color w:val="00B050"/>
+          <w:kern w:val="0"/>
+          <w:lang w:eastAsia="ru-RU"/>
+          <w14:ligatures w14:val="none"/>
+        </w:rPr>
+        <w:br/>
+      </w:r>
+      <w:r>
+        <w:rPr>
+          <w:rFonts w:ascii="Times New Roman" w:eastAsia="Times New Roman" w:hAnsi="Times New Roman" w:cs="Times New Roman"/>
+          <w:i/>
+          <w:iCs/>
+          <w:color w:val="00B050"/>
           <w:kern w:val="0"/>
           <w:lang w:eastAsia="ru-RU"/>
           <w14:ligatures w14:val="none"/>
@@ -6748,6 +6942,7 @@
       <w:r>
         <w:rPr>
           <w:rFonts w:ascii="Times New Roman" w:eastAsia="Times New Roman" w:hAnsi="Times New Roman" w:cs="Times New Roman"/>
+          <w:color w:val="00B050"/>
           <w:kern w:val="0"/>
           <w:lang w:eastAsia="ru-RU"/>
           <w14:ligatures w14:val="none"/>
@@ -6757,17 +6952,19 @@
       <w:r>
         <w:rPr>
           <w:rFonts w:ascii="Times New Roman" w:eastAsia="Times New Roman" w:hAnsi="Times New Roman" w:cs="Times New Roman"/>
-          <w:kern w:val="0"/>
-          <w:lang w:eastAsia="ru-RU"/>
-          <w14:ligatures w14:val="none"/>
-        </w:rPr>
-        <w:br/>
-      </w:r>
-      <w:r>
-        <w:rPr>
-          <w:rFonts w:ascii="Times New Roman" w:eastAsia="Times New Roman" w:hAnsi="Times New Roman" w:cs="Times New Roman"/>
-          <w:i/>
-          <w:iCs/>
+          <w:color w:val="00B050"/>
+          <w:kern w:val="0"/>
+          <w:lang w:eastAsia="ru-RU"/>
+          <w14:ligatures w14:val="none"/>
+        </w:rPr>
+        <w:br/>
+      </w:r>
+      <w:r>
+        <w:rPr>
+          <w:rFonts w:ascii="Times New Roman" w:eastAsia="Times New Roman" w:hAnsi="Times New Roman" w:cs="Times New Roman"/>
+          <w:i/>
+          <w:iCs/>
+          <w:color w:val="00B050"/>
           <w:kern w:val="0"/>
           <w:lang w:eastAsia="ru-RU"/>
           <w14:ligatures w14:val="none"/>
@@ -6777,6 +6974,7 @@
       <w:r>
         <w:rPr>
           <w:rFonts w:ascii="Times New Roman" w:eastAsia="Times New Roman" w:hAnsi="Times New Roman" w:cs="Times New Roman"/>
+          <w:color w:val="00B050"/>
           <w:kern w:val="0"/>
           <w:lang w:eastAsia="ru-RU"/>
           <w14:ligatures w14:val="none"/>
@@ -6793,16 +6991,18 @@
         <w:spacing w:before="100" w:beforeAutospacing="1" w:after="100" w:afterAutospacing="1" w:line="240" w:lineRule="auto"/>
         <w:rPr>
           <w:rFonts w:ascii="Times New Roman" w:eastAsia="Times New Roman" w:hAnsi="Times New Roman" w:cs="Times New Roman"/>
-          <w:kern w:val="0"/>
-          <w:lang w:eastAsia="ru-RU"/>
-          <w14:ligatures w14:val="none"/>
-        </w:rPr>
-      </w:pPr>
-      <w:r>
-        <w:rPr>
-          <w:rFonts w:ascii="Times New Roman" w:eastAsia="Times New Roman" w:hAnsi="Times New Roman" w:cs="Times New Roman"/>
-          <w:b/>
-          <w:bCs/>
+          <w:color w:val="00B050"/>
+          <w:kern w:val="0"/>
+          <w:lang w:eastAsia="ru-RU"/>
+          <w14:ligatures w14:val="none"/>
+        </w:rPr>
+      </w:pPr>
+      <w:r>
+        <w:rPr>
+          <w:rFonts w:ascii="Times New Roman" w:eastAsia="Times New Roman" w:hAnsi="Times New Roman" w:cs="Times New Roman"/>
+          <w:b/>
+          <w:bCs/>
+          <w:color w:val="00B050"/>
           <w:kern w:val="0"/>
           <w:lang w:eastAsia="ru-RU"/>
           <w14:ligatures w14:val="none"/>
@@ -6812,17 +7012,19 @@
       <w:r>
         <w:rPr>
           <w:rFonts w:ascii="Times New Roman" w:eastAsia="Times New Roman" w:hAnsi="Times New Roman" w:cs="Times New Roman"/>
-          <w:kern w:val="0"/>
-          <w:lang w:eastAsia="ru-RU"/>
-          <w14:ligatures w14:val="none"/>
-        </w:rPr>
-        <w:br/>
-      </w:r>
-      <w:r>
-        <w:rPr>
-          <w:rFonts w:ascii="Times New Roman" w:eastAsia="Times New Roman" w:hAnsi="Times New Roman" w:cs="Times New Roman"/>
-          <w:i/>
-          <w:iCs/>
+          <w:color w:val="00B050"/>
+          <w:kern w:val="0"/>
+          <w:lang w:eastAsia="ru-RU"/>
+          <w14:ligatures w14:val="none"/>
+        </w:rPr>
+        <w:br/>
+      </w:r>
+      <w:r>
+        <w:rPr>
+          <w:rFonts w:ascii="Times New Roman" w:eastAsia="Times New Roman" w:hAnsi="Times New Roman" w:cs="Times New Roman"/>
+          <w:i/>
+          <w:iCs/>
+          <w:color w:val="00B050"/>
           <w:kern w:val="0"/>
           <w:lang w:eastAsia="ru-RU"/>
           <w14:ligatures w14:val="none"/>
@@ -6832,6 +7034,7 @@
       <w:r>
         <w:rPr>
           <w:rFonts w:ascii="Times New Roman" w:eastAsia="Times New Roman" w:hAnsi="Times New Roman" w:cs="Times New Roman"/>
+          <w:color w:val="00B050"/>
           <w:kern w:val="0"/>
           <w:lang w:eastAsia="ru-RU"/>
           <w14:ligatures w14:val="none"/>
@@ -6841,17 +7044,19 @@
       <w:r>
         <w:rPr>
           <w:rFonts w:ascii="Times New Roman" w:eastAsia="Times New Roman" w:hAnsi="Times New Roman" w:cs="Times New Roman"/>
-          <w:kern w:val="0"/>
-          <w:lang w:eastAsia="ru-RU"/>
-          <w14:ligatures w14:val="none"/>
-        </w:rPr>
-        <w:br/>
-      </w:r>
-      <w:r>
-        <w:rPr>
-          <w:rFonts w:ascii="Times New Roman" w:eastAsia="Times New Roman" w:hAnsi="Times New Roman" w:cs="Times New Roman"/>
-          <w:i/>
-          <w:iCs/>
+          <w:color w:val="00B050"/>
+          <w:kern w:val="0"/>
+          <w:lang w:eastAsia="ru-RU"/>
+          <w14:ligatures w14:val="none"/>
+        </w:rPr>
+        <w:br/>
+      </w:r>
+      <w:r>
+        <w:rPr>
+          <w:rFonts w:ascii="Times New Roman" w:eastAsia="Times New Roman" w:hAnsi="Times New Roman" w:cs="Times New Roman"/>
+          <w:i/>
+          <w:iCs/>
+          <w:color w:val="00B050"/>
           <w:kern w:val="0"/>
           <w:lang w:eastAsia="ru-RU"/>
           <w14:ligatures w14:val="none"/>
@@ -6861,6 +7066,7 @@
       <w:r>
         <w:rPr>
           <w:rFonts w:ascii="Times New Roman" w:eastAsia="Times New Roman" w:hAnsi="Times New Roman" w:cs="Times New Roman"/>
+          <w:color w:val="00B050"/>
           <w:kern w:val="0"/>
           <w:lang w:eastAsia="ru-RU"/>
           <w14:ligatures w14:val="none"/>
@@ -6877,16 +7083,18 @@
         <w:spacing w:before="100" w:beforeAutospacing="1" w:after="100" w:afterAutospacing="1" w:line="240" w:lineRule="auto"/>
         <w:rPr>
           <w:rFonts w:ascii="Times New Roman" w:eastAsia="Times New Roman" w:hAnsi="Times New Roman" w:cs="Times New Roman"/>
-          <w:kern w:val="0"/>
-          <w:lang w:eastAsia="ru-RU"/>
-          <w14:ligatures w14:val="none"/>
-        </w:rPr>
-      </w:pPr>
-      <w:r>
-        <w:rPr>
-          <w:rFonts w:ascii="Times New Roman" w:eastAsia="Times New Roman" w:hAnsi="Times New Roman" w:cs="Times New Roman"/>
-          <w:b/>
-          <w:bCs/>
+          <w:color w:val="00B050"/>
+          <w:kern w:val="0"/>
+          <w:lang w:eastAsia="ru-RU"/>
+          <w14:ligatures w14:val="none"/>
+        </w:rPr>
+      </w:pPr>
+      <w:r>
+        <w:rPr>
+          <w:rFonts w:ascii="Times New Roman" w:eastAsia="Times New Roman" w:hAnsi="Times New Roman" w:cs="Times New Roman"/>
+          <w:b/>
+          <w:bCs/>
+          <w:color w:val="00B050"/>
           <w:kern w:val="0"/>
           <w:lang w:eastAsia="ru-RU"/>
           <w14:ligatures w14:val="none"/>
@@ -6896,17 +7104,19 @@
       <w:r>
         <w:rPr>
           <w:rFonts w:ascii="Times New Roman" w:eastAsia="Times New Roman" w:hAnsi="Times New Roman" w:cs="Times New Roman"/>
-          <w:kern w:val="0"/>
-          <w:lang w:eastAsia="ru-RU"/>
-          <w14:ligatures w14:val="none"/>
-        </w:rPr>
-        <w:br/>
-      </w:r>
-      <w:r>
-        <w:rPr>
-          <w:rFonts w:ascii="Times New Roman" w:eastAsia="Times New Roman" w:hAnsi="Times New Roman" w:cs="Times New Roman"/>
-          <w:i/>
-          <w:iCs/>
+          <w:color w:val="00B050"/>
+          <w:kern w:val="0"/>
+          <w:lang w:eastAsia="ru-RU"/>
+          <w14:ligatures w14:val="none"/>
+        </w:rPr>
+        <w:br/>
+      </w:r>
+      <w:r>
+        <w:rPr>
+          <w:rFonts w:ascii="Times New Roman" w:eastAsia="Times New Roman" w:hAnsi="Times New Roman" w:cs="Times New Roman"/>
+          <w:i/>
+          <w:iCs/>
+          <w:color w:val="00B050"/>
           <w:kern w:val="0"/>
           <w:lang w:eastAsia="ru-RU"/>
           <w14:ligatures w14:val="none"/>
@@ -6917,6 +7127,7 @@
       <w:r>
         <w:rPr>
           <w:rFonts w:ascii="Times New Roman" w:eastAsia="Times New Roman" w:hAnsi="Times New Roman" w:cs="Times New Roman"/>
+          <w:color w:val="00B050"/>
           <w:kern w:val="0"/>
           <w:lang w:eastAsia="ru-RU"/>
           <w14:ligatures w14:val="none"/>
@@ -6927,6 +7138,7 @@
       <w:r>
         <w:rPr>
           <w:rFonts w:ascii="Times New Roman" w:eastAsia="Times New Roman" w:hAnsi="Times New Roman" w:cs="Times New Roman"/>
+          <w:color w:val="00B050"/>
           <w:kern w:val="0"/>
           <w:lang w:eastAsia="ru-RU"/>
           <w14:ligatures w14:val="none"/>
@@ -6937,6 +7149,7 @@
       <w:r>
         <w:rPr>
           <w:rFonts w:ascii="Times New Roman" w:eastAsia="Times New Roman" w:hAnsi="Times New Roman" w:cs="Times New Roman"/>
+          <w:color w:val="00B050"/>
           <w:kern w:val="0"/>
           <w:lang w:eastAsia="ru-RU"/>
           <w14:ligatures w14:val="none"/>
@@ -6946,17 +7159,19 @@
       <w:r>
         <w:rPr>
           <w:rFonts w:ascii="Times New Roman" w:eastAsia="Times New Roman" w:hAnsi="Times New Roman" w:cs="Times New Roman"/>
-          <w:kern w:val="0"/>
-          <w:lang w:eastAsia="ru-RU"/>
-          <w14:ligatures w14:val="none"/>
-        </w:rPr>
-        <w:br/>
-      </w:r>
-      <w:r>
-        <w:rPr>
-          <w:rFonts w:ascii="Times New Roman" w:eastAsia="Times New Roman" w:hAnsi="Times New Roman" w:cs="Times New Roman"/>
-          <w:i/>
-          <w:iCs/>
+          <w:color w:val="00B050"/>
+          <w:kern w:val="0"/>
+          <w:lang w:eastAsia="ru-RU"/>
+          <w14:ligatures w14:val="none"/>
+        </w:rPr>
+        <w:br/>
+      </w:r>
+      <w:r>
+        <w:rPr>
+          <w:rFonts w:ascii="Times New Roman" w:eastAsia="Times New Roman" w:hAnsi="Times New Roman" w:cs="Times New Roman"/>
+          <w:i/>
+          <w:iCs/>
+          <w:color w:val="00B050"/>
           <w:kern w:val="0"/>
           <w:lang w:eastAsia="ru-RU"/>
           <w14:ligatures w14:val="none"/>
@@ -6966,6 +7181,7 @@
       <w:r>
         <w:rPr>
           <w:rFonts w:ascii="Times New Roman" w:eastAsia="Times New Roman" w:hAnsi="Times New Roman" w:cs="Times New Roman"/>
+          <w:color w:val="00B050"/>
           <w:kern w:val="0"/>
           <w:lang w:eastAsia="ru-RU"/>
           <w14:ligatures w14:val="none"/>
@@ -8182,17 +8398,7 @@
           <w:lang w:eastAsia="ru-RU"/>
           <w14:ligatures w14:val="none"/>
         </w:rPr>
-        <w:t xml:space="preserve"> форму входа, добавив проверку типа </w:t>
-      </w:r>
-      <w:r>
-        <w:rPr>
-          <w:rFonts w:ascii="Times New Roman" w:eastAsia="Times New Roman" w:hAnsi="Times New Roman" w:cs="Times New Roman"/>
-          <w:kern w:val="0"/>
-          <w:lang w:eastAsia="ru-RU"/>
-          <w14:ligatures w14:val="none"/>
-        </w:rPr>
-        <w:lastRenderedPageBreak/>
-        <w:t>пользователя (админ/пользователь).</w:t>
+        <w:t xml:space="preserve"> форму входа, добавив проверку типа пользователя (админ/пользователь).</w:t>
       </w:r>
       <w:r>
         <w:rPr>
@@ -8247,6 +8453,7 @@
           <w:lang w:eastAsia="ru-RU"/>
           <w14:ligatures w14:val="none"/>
         </w:rPr>
+        <w:lastRenderedPageBreak/>
         <w:t>Добавить раздел «Загрузить PDF-отчёт».</w:t>
       </w:r>
       <w:r>
@@ -14177,9 +14384,9 @@
       <w:lvlJc w:val="left"/>
       <w:pPr>
         <w:tabs>
-          <w:tab w:val="num" w:pos="720"/>
+          <w:tab w:val="num" w:pos="360"/>
         </w:tabs>
-        <w:ind w:left="720" w:hanging="360"/>
+        <w:ind w:left="360" w:hanging="360"/>
       </w:pPr>
     </w:lvl>
     <w:lvl w:ilvl="1" w:tentative="1">

</xml_diff>